<commit_message>
todo add kwitansi in template kwitansi luar kota
</commit_message>
<xml_diff>
--- a/web/template/template_2022/template_kwitansi_luar_kota.docx
+++ b/web/template/template_2022/template_kwitansi_luar_kota.docx
@@ -186,22 +186,25 @@
     </w:p>
     <w:tbl>
       <w:tblPr>
-        <w:tblW w:w="9641" w:type="dxa"/>
+        <w:tblW w:w="9615" w:type="dxa"/>
         <w:jc w:val="center"/>
         <w:tblBorders>
-          <w:top w:val="single" w:sz="4" w:space="0" w:color="auto"/>
-          <w:bottom w:val="single" w:sz="4" w:space="0" w:color="auto"/>
-          <w:insideH w:val="single" w:sz="4" w:space="0" w:color="auto"/>
-          <w:insideV w:val="single" w:sz="4" w:space="0" w:color="auto"/>
+          <w:top w:val="single" w:sz="12" w:space="0" w:color="auto"/>
+          <w:left w:val="single" w:sz="12" w:space="0" w:color="auto"/>
+          <w:bottom w:val="single" w:sz="12" w:space="0" w:color="auto"/>
+          <w:right w:val="single" w:sz="12" w:space="0" w:color="auto"/>
+          <w:insideH w:val="single" w:sz="12" w:space="0" w:color="auto"/>
+          <w:insideV w:val="single" w:sz="12" w:space="0" w:color="auto"/>
         </w:tblBorders>
+        <w:tblLayout w:type="fixed"/>
         <w:tblLook w:val="04A0" w:firstRow="1" w:lastRow="0" w:firstColumn="1" w:lastColumn="0" w:noHBand="0" w:noVBand="1"/>
       </w:tblPr>
       <w:tblGrid>
-        <w:gridCol w:w="767"/>
-        <w:gridCol w:w="4240"/>
-        <w:gridCol w:w="560"/>
-        <w:gridCol w:w="2419"/>
-        <w:gridCol w:w="1655"/>
+        <w:gridCol w:w="524"/>
+        <w:gridCol w:w="4150"/>
+        <w:gridCol w:w="571"/>
+        <w:gridCol w:w="2603"/>
+        <w:gridCol w:w="1767"/>
       </w:tblGrid>
       <w:tr>
         <w:trPr>
@@ -210,7 +213,7 @@
         </w:trPr>
         <w:tc>
           <w:tcPr>
-            <w:tcW w:w="866" w:type="dxa"/>
+            <w:tcW w:w="524" w:type="dxa"/>
             <w:vAlign w:val="center"/>
           </w:tcPr>
           <w:p>
@@ -231,7 +234,7 @@
         </w:tc>
         <w:tc>
           <w:tcPr>
-            <w:tcW w:w="5120" w:type="dxa"/>
+            <w:tcW w:w="4150" w:type="dxa"/>
             <w:vAlign w:val="center"/>
           </w:tcPr>
           <w:p>
@@ -268,7 +271,7 @@
         </w:tc>
         <w:tc>
           <w:tcPr>
-            <w:tcW w:w="1890" w:type="dxa"/>
+            <w:tcW w:w="3174" w:type="dxa"/>
             <w:gridSpan w:val="2"/>
           </w:tcPr>
           <w:p>
@@ -300,7 +303,7 @@
         </w:tc>
         <w:tc>
           <w:tcPr>
-            <w:tcW w:w="1765" w:type="dxa"/>
+            <w:tcW w:w="1767" w:type="dxa"/>
             <w:vAlign w:val="center"/>
           </w:tcPr>
           <w:p>
@@ -328,7 +331,7 @@
         </w:trPr>
         <w:tc>
           <w:tcPr>
-            <w:tcW w:w="866" w:type="dxa"/>
+            <w:tcW w:w="524" w:type="dxa"/>
           </w:tcPr>
           <w:p>
             <w:pPr>
@@ -336,11 +339,35 @@
               <w:jc w:val="center"/>
               <w:rPr>
                 <w:rFonts w:ascii="Arial" w:hAnsi="Arial"/>
-              </w:rPr>
-            </w:pPr>
-            <w:r>
-              <w:rPr>
-                <w:rFonts w:ascii="Arial" w:hAnsi="Arial"/>
+                <w:i/>
+              </w:rPr>
+            </w:pPr>
+            <w:r>
+              <w:rPr>
+                <w:rFonts w:ascii="Arial" w:hAnsi="Arial"/>
+                <w:i/>
+              </w:rPr>
+              <w:t>(1)</w:t>
+            </w:r>
+          </w:p>
+        </w:tc>
+        <w:tc>
+          <w:tcPr>
+            <w:tcW w:w="4150" w:type="dxa"/>
+          </w:tcPr>
+          <w:p>
+            <w:pPr>
+              <w:spacing w:after="0" w:line="240" w:lineRule="auto"/>
+              <w:jc w:val="center"/>
+              <w:rPr>
+                <w:rFonts w:ascii="Arial" w:hAnsi="Arial"/>
+                <w:i/>
+              </w:rPr>
+            </w:pPr>
+            <w:r>
+              <w:rPr>
+                <w:rFonts w:ascii="Arial" w:hAnsi="Arial"/>
+                <w:i/>
               </w:rPr>
               <w:t>(2)</w:t>
             </w:r>
@@ -348,30 +375,10 @@
         </w:tc>
         <w:tc>
           <w:tcPr>
-            <w:tcW w:w="5120" w:type="dxa"/>
-          </w:tcPr>
-          <w:p>
-            <w:pPr>
-              <w:spacing w:after="0" w:line="240" w:lineRule="auto"/>
-              <w:jc w:val="center"/>
-              <w:rPr>
-                <w:rFonts w:ascii="Arial" w:hAnsi="Arial"/>
-              </w:rPr>
-            </w:pPr>
-            <w:r>
-              <w:rPr>
-                <w:rFonts w:ascii="Arial" w:hAnsi="Arial"/>
-              </w:rPr>
-              <w:t>(2)</w:t>
-            </w:r>
-          </w:p>
-        </w:tc>
-        <w:tc>
-          <w:tcPr>
-            <w:tcW w:w="1890" w:type="dxa"/>
+            <w:tcW w:w="3174" w:type="dxa"/>
             <w:gridSpan w:val="2"/>
             <w:tcBorders>
-              <w:bottom w:val="single" w:sz="4" w:space="0" w:color="auto"/>
+              <w:bottom w:val="single" w:sz="12" w:space="0" w:color="auto"/>
             </w:tcBorders>
           </w:tcPr>
           <w:p>
@@ -380,11 +387,13 @@
               <w:jc w:val="center"/>
               <w:rPr>
                 <w:rFonts w:ascii="Arial" w:hAnsi="Arial"/>
-              </w:rPr>
-            </w:pPr>
-            <w:r>
-              <w:rPr>
-                <w:rFonts w:ascii="Arial" w:hAnsi="Arial"/>
+                <w:i/>
+              </w:rPr>
+            </w:pPr>
+            <w:r>
+              <w:rPr>
+                <w:rFonts w:ascii="Arial" w:hAnsi="Arial"/>
+                <w:i/>
               </w:rPr>
               <w:t>(3)</w:t>
             </w:r>
@@ -392,7 +401,7 @@
         </w:tc>
         <w:tc>
           <w:tcPr>
-            <w:tcW w:w="1765" w:type="dxa"/>
+            <w:tcW w:w="1767" w:type="dxa"/>
           </w:tcPr>
           <w:p>
             <w:pPr>
@@ -400,14 +409,377 @@
               <w:jc w:val="center"/>
               <w:rPr>
                 <w:rFonts w:ascii="Arial" w:hAnsi="Arial"/>
-              </w:rPr>
-            </w:pPr>
-            <w:r>
-              <w:rPr>
-                <w:rFonts w:ascii="Arial" w:hAnsi="Arial"/>
+                <w:i/>
+              </w:rPr>
+            </w:pPr>
+            <w:r>
+              <w:rPr>
+                <w:rFonts w:ascii="Arial" w:hAnsi="Arial"/>
+                <w:i/>
               </w:rPr>
               <w:t>(4)</w:t>
             </w:r>
+          </w:p>
+        </w:tc>
+      </w:tr>
+      <w:tr>
+        <w:trPr>
+          <w:trHeight w:val="359"/>
+          <w:jc w:val="center"/>
+        </w:trPr>
+        <w:tc>
+          <w:tcPr>
+            <w:tcW w:w="524" w:type="dxa"/>
+          </w:tcPr>
+          <w:p>
+            <w:pPr>
+              <w:spacing w:after="0" w:line="240" w:lineRule="auto"/>
+              <w:jc w:val="center"/>
+              <w:rPr>
+                <w:rFonts w:ascii="Arial" w:hAnsi="Arial"/>
+              </w:rPr>
+            </w:pPr>
+            <w:r>
+              <w:rPr>
+                <w:rFonts w:ascii="Arial" w:hAnsi="Arial"/>
+              </w:rPr>
+              <w:t>1</w:t>
+            </w:r>
+          </w:p>
+        </w:tc>
+        <w:tc>
+          <w:tcPr>
+            <w:tcW w:w="4150" w:type="dxa"/>
+          </w:tcPr>
+          <w:p>
+            <w:pPr>
+              <w:spacing w:after="0" w:line="240" w:lineRule="auto"/>
+              <w:rPr>
+                <w:rFonts w:ascii="Arial" w:hAnsi="Arial"/>
+              </w:rPr>
+            </w:pPr>
+            <w:proofErr w:type="spellStart"/>
+            <w:r>
+              <w:rPr>
+                <w:rFonts w:ascii="Arial" w:hAnsi="Arial"/>
+                <w:lang w:val="es-ES"/>
+              </w:rPr>
+              <w:t>Biaya</w:t>
+            </w:r>
+            <w:proofErr w:type="spellEnd"/>
+            <w:r>
+              <w:rPr>
+                <w:rFonts w:ascii="Arial" w:hAnsi="Arial"/>
+                <w:lang w:val="es-ES"/>
+              </w:rPr>
+              <w:t xml:space="preserve"> </w:t>
+            </w:r>
+            <w:r>
+              <w:rPr>
+                <w:rFonts w:ascii="Arial" w:hAnsi="Arial"/>
+                <w:lang w:val="id-ID"/>
+              </w:rPr>
+              <w:t>Transport</w:t>
+            </w:r>
+            <w:r>
+              <w:rPr>
+                <w:rFonts w:ascii="Arial" w:hAnsi="Arial"/>
+                <w:lang w:val="es-ES"/>
+              </w:rPr>
+              <w:t xml:space="preserve"> (PP)</w:t>
+            </w:r>
+          </w:p>
+        </w:tc>
+        <w:tc>
+          <w:tcPr>
+            <w:tcW w:w="571" w:type="dxa"/>
+            <w:tcBorders>
+              <w:right w:val="nil"/>
+            </w:tcBorders>
+          </w:tcPr>
+          <w:p>
+            <w:pPr>
+              <w:spacing w:after="0" w:line="240" w:lineRule="auto"/>
+              <w:jc w:val="center"/>
+              <w:rPr>
+                <w:rFonts w:ascii="Arial" w:hAnsi="Arial"/>
+              </w:rPr>
+            </w:pPr>
+            <w:proofErr w:type="spellStart"/>
+            <w:r>
+              <w:rPr>
+                <w:rFonts w:ascii="Arial" w:hAnsi="Arial"/>
+              </w:rPr>
+              <w:t>Rp</w:t>
+            </w:r>
+            <w:proofErr w:type="spellEnd"/>
+            <w:r>
+              <w:rPr>
+                <w:rFonts w:ascii="Arial" w:hAnsi="Arial"/>
+              </w:rPr>
+              <w:t>.</w:t>
+            </w:r>
+          </w:p>
+        </w:tc>
+        <w:tc>
+          <w:tcPr>
+            <w:tcW w:w="2603" w:type="dxa"/>
+            <w:tcBorders>
+              <w:left w:val="nil"/>
+            </w:tcBorders>
+          </w:tcPr>
+          <w:p>
+            <w:pPr>
+              <w:spacing w:after="0" w:line="240" w:lineRule="auto"/>
+              <w:jc w:val="right"/>
+              <w:rPr>
+                <w:rFonts w:ascii="Arial" w:hAnsi="Arial"/>
+                <w:lang w:val="id-ID"/>
+              </w:rPr>
+            </w:pPr>
+            <w:r>
+              <w:rPr>
+                <w:rFonts w:ascii="Arial" w:hAnsi="Arial"/>
+                <w:lang w:val="id-ID"/>
+              </w:rPr>
+              <w:t>${biaya_transportasi},-</w:t>
+            </w:r>
+          </w:p>
+        </w:tc>
+        <w:tc>
+          <w:tcPr>
+            <w:tcW w:w="1767" w:type="dxa"/>
+          </w:tcPr>
+          <w:p>
+            <w:pPr>
+              <w:spacing w:after="0" w:line="240" w:lineRule="auto"/>
+              <w:jc w:val="center"/>
+              <w:rPr>
+                <w:rFonts w:ascii="Arial" w:hAnsi="Arial"/>
+              </w:rPr>
+            </w:pPr>
+          </w:p>
+        </w:tc>
+      </w:tr>
+      <w:tr>
+        <w:trPr>
+          <w:trHeight w:val="611"/>
+          <w:jc w:val="center"/>
+        </w:trPr>
+        <w:tc>
+          <w:tcPr>
+            <w:tcW w:w="524" w:type="dxa"/>
+          </w:tcPr>
+          <w:p>
+            <w:pPr>
+              <w:spacing w:after="0" w:line="240" w:lineRule="auto"/>
+              <w:jc w:val="center"/>
+              <w:rPr>
+                <w:rFonts w:ascii="Arial" w:hAnsi="Arial"/>
+              </w:rPr>
+            </w:pPr>
+            <w:r>
+              <w:rPr>
+                <w:rFonts w:ascii="Arial" w:hAnsi="Arial"/>
+              </w:rPr>
+              <w:t>2</w:t>
+            </w:r>
+          </w:p>
+        </w:tc>
+        <w:tc>
+          <w:tcPr>
+            <w:tcW w:w="4150" w:type="dxa"/>
+          </w:tcPr>
+          <w:p>
+            <w:pPr>
+              <w:spacing w:after="0" w:line="240" w:lineRule="auto"/>
+              <w:rPr>
+                <w:rFonts w:ascii="Arial" w:hAnsi="Arial"/>
+              </w:rPr>
+            </w:pPr>
+            <w:proofErr w:type="spellStart"/>
+            <w:r>
+              <w:rPr>
+                <w:rFonts w:ascii="Arial" w:hAnsi="Arial"/>
+              </w:rPr>
+              <w:t>Uang</w:t>
+            </w:r>
+            <w:proofErr w:type="spellEnd"/>
+            <w:r>
+              <w:rPr>
+                <w:rFonts w:ascii="Arial" w:hAnsi="Arial"/>
+              </w:rPr>
+              <w:t xml:space="preserve">  </w:t>
+            </w:r>
+            <w:proofErr w:type="spellStart"/>
+            <w:r>
+              <w:rPr>
+                <w:rFonts w:ascii="Arial" w:hAnsi="Arial"/>
+              </w:rPr>
+              <w:t>Harian</w:t>
+            </w:r>
+            <w:proofErr w:type="spellEnd"/>
+            <w:r>
+              <w:rPr>
+                <w:rFonts w:ascii="Arial" w:hAnsi="Arial"/>
+              </w:rPr>
+              <w:t xml:space="preserve"> </w:t>
+            </w:r>
+            <w:r>
+              <w:rPr>
+                <w:rFonts w:ascii="Arial" w:hAnsi="Arial"/>
+              </w:rPr>
+              <w:t>(</w:t>
+            </w:r>
+            <w:r>
+              <w:rPr>
+                <w:rFonts w:ascii="Arial" w:hAnsi="Arial"/>
+              </w:rPr>
+              <w:t>${</w:t>
+            </w:r>
+            <w:proofErr w:type="spellStart"/>
+            <w:r>
+              <w:rPr>
+                <w:rFonts w:ascii="Arial" w:hAnsi="Arial"/>
+              </w:rPr>
+              <w:t>jumlah_hari</w:t>
+            </w:r>
+            <w:proofErr w:type="spellEnd"/>
+            <w:r>
+              <w:rPr>
+                <w:rFonts w:ascii="Arial" w:hAnsi="Arial"/>
+              </w:rPr>
+              <w:t>}</w:t>
+            </w:r>
+            <w:r>
+              <w:rPr>
+                <w:rFonts w:ascii="Arial" w:hAnsi="Arial"/>
+              </w:rPr>
+              <w:t xml:space="preserve"> </w:t>
+            </w:r>
+            <w:proofErr w:type="spellStart"/>
+            <w:r>
+              <w:rPr>
+                <w:rFonts w:ascii="Arial" w:hAnsi="Arial"/>
+              </w:rPr>
+              <w:t>hari</w:t>
+            </w:r>
+            <w:proofErr w:type="spellEnd"/>
+            <w:r>
+              <w:rPr>
+                <w:rFonts w:ascii="Arial" w:hAnsi="Arial"/>
+              </w:rPr>
+              <w:t xml:space="preserve"> x </w:t>
+            </w:r>
+            <w:proofErr w:type="spellStart"/>
+            <w:r>
+              <w:rPr>
+                <w:rFonts w:ascii="Arial" w:hAnsi="Arial"/>
+              </w:rPr>
+              <w:t>Rp</w:t>
+            </w:r>
+            <w:proofErr w:type="spellEnd"/>
+            <w:r>
+              <w:rPr>
+                <w:rFonts w:ascii="Arial" w:hAnsi="Arial"/>
+              </w:rPr>
+              <w:t xml:space="preserve"> ${</w:t>
+            </w:r>
+            <w:proofErr w:type="spellStart"/>
+            <w:r>
+              <w:rPr>
+                <w:rFonts w:ascii="Arial" w:hAnsi="Arial"/>
+              </w:rPr>
+              <w:t>uang_harian</w:t>
+            </w:r>
+            <w:proofErr w:type="spellEnd"/>
+            <w:r>
+              <w:rPr>
+                <w:rFonts w:ascii="Arial" w:hAnsi="Arial"/>
+              </w:rPr>
+              <w:t>},-</w:t>
+            </w:r>
+            <w:r>
+              <w:rPr>
+                <w:rFonts w:ascii="Arial" w:hAnsi="Arial"/>
+              </w:rPr>
+              <w:t>)</w:t>
+            </w:r>
+          </w:p>
+        </w:tc>
+        <w:tc>
+          <w:tcPr>
+            <w:tcW w:w="571" w:type="dxa"/>
+            <w:tcBorders>
+              <w:right w:val="nil"/>
+            </w:tcBorders>
+          </w:tcPr>
+          <w:p>
+            <w:pPr>
+              <w:jc w:val="center"/>
+            </w:pPr>
+            <w:proofErr w:type="spellStart"/>
+            <w:r>
+              <w:rPr>
+                <w:rFonts w:ascii="Arial" w:hAnsi="Arial"/>
+              </w:rPr>
+              <w:t>Rp</w:t>
+            </w:r>
+            <w:proofErr w:type="spellEnd"/>
+            <w:r>
+              <w:rPr>
+                <w:rFonts w:ascii="Arial" w:hAnsi="Arial"/>
+              </w:rPr>
+              <w:t>.</w:t>
+            </w:r>
+          </w:p>
+        </w:tc>
+        <w:tc>
+          <w:tcPr>
+            <w:tcW w:w="2603" w:type="dxa"/>
+            <w:tcBorders>
+              <w:left w:val="nil"/>
+            </w:tcBorders>
+          </w:tcPr>
+          <w:p>
+            <w:pPr>
+              <w:spacing w:after="0" w:line="240" w:lineRule="auto"/>
+              <w:jc w:val="right"/>
+              <w:rPr>
+                <w:rFonts w:ascii="Arial" w:hAnsi="Arial"/>
+                <w:lang w:val="id-ID"/>
+              </w:rPr>
+            </w:pPr>
+            <w:r>
+              <w:rPr>
+                <w:rFonts w:ascii="Arial" w:hAnsi="Arial"/>
+                <w:lang w:val="id-ID"/>
+              </w:rPr>
+              <w:t>${uang_harian_total},-</w:t>
+            </w:r>
+          </w:p>
+          <w:p>
+            <w:pPr>
+              <w:spacing w:after="0" w:line="240" w:lineRule="auto"/>
+              <w:jc w:val="right"/>
+              <w:rPr>
+                <w:rFonts w:ascii="Arial" w:hAnsi="Arial"/>
+              </w:rPr>
+            </w:pPr>
+          </w:p>
+        </w:tc>
+        <w:tc>
+          <w:tcPr>
+            <w:tcW w:w="1767" w:type="dxa"/>
+          </w:tcPr>
+          <w:p>
+            <w:pPr>
+              <w:spacing w:after="0" w:line="240" w:lineRule="auto"/>
+              <w:jc w:val="center"/>
+              <w:rPr>
+                <w:rFonts w:ascii="Arial" w:hAnsi="Arial"/>
+              </w:rPr>
+            </w:pPr>
           </w:p>
         </w:tc>
       </w:tr>
@@ -417,8 +789,7 @@
         </w:trPr>
         <w:tc>
           <w:tcPr>
-            <w:tcW w:w="866" w:type="dxa"/>
-            <w:vMerge w:val="restart"/>
+            <w:tcW w:w="524" w:type="dxa"/>
           </w:tcPr>
           <w:p>
             <w:pPr>
@@ -428,83 +799,21 @@
                 <w:rFonts w:ascii="Arial" w:hAnsi="Arial"/>
               </w:rPr>
             </w:pPr>
-          </w:p>
-          <w:p>
-            <w:pPr>
-              <w:spacing w:after="0" w:line="240" w:lineRule="auto"/>
-              <w:jc w:val="center"/>
-              <w:rPr>
-                <w:rFonts w:ascii="Arial" w:hAnsi="Arial"/>
-              </w:rPr>
-            </w:pPr>
-            <w:r>
-              <w:rPr>
-                <w:rFonts w:ascii="Arial" w:hAnsi="Arial"/>
-              </w:rPr>
-              <w:t>1.</w:t>
-            </w:r>
-          </w:p>
-          <w:p>
-            <w:pPr>
-              <w:spacing w:after="0" w:line="240" w:lineRule="auto"/>
-              <w:jc w:val="center"/>
-              <w:rPr>
-                <w:rFonts w:ascii="Arial" w:hAnsi="Arial"/>
-              </w:rPr>
-            </w:pPr>
-          </w:p>
-          <w:p>
-            <w:pPr>
-              <w:spacing w:after="0" w:line="240" w:lineRule="auto"/>
-              <w:jc w:val="center"/>
-              <w:rPr>
-                <w:rFonts w:ascii="Arial" w:hAnsi="Arial"/>
-              </w:rPr>
-            </w:pPr>
-            <w:r>
-              <w:rPr>
-                <w:rFonts w:ascii="Arial" w:hAnsi="Arial"/>
-              </w:rPr>
-              <w:t>2.</w:t>
-            </w:r>
-          </w:p>
-          <w:p>
-            <w:pPr>
-              <w:spacing w:after="0" w:line="240" w:lineRule="auto"/>
-              <w:jc w:val="center"/>
-              <w:rPr>
-                <w:rFonts w:ascii="Arial" w:hAnsi="Arial"/>
-              </w:rPr>
-            </w:pPr>
-          </w:p>
-          <w:p>
-            <w:pPr>
-              <w:spacing w:after="0" w:line="240" w:lineRule="auto"/>
-              <w:jc w:val="center"/>
-              <w:rPr>
-                <w:rFonts w:ascii="Arial" w:hAnsi="Arial"/>
-              </w:rPr>
-            </w:pPr>
-            <w:r>
-              <w:rPr>
-                <w:rFonts w:ascii="Arial" w:hAnsi="Arial"/>
-              </w:rPr>
-              <w:t>3.</w:t>
-            </w:r>
-          </w:p>
-          <w:p>
-            <w:pPr>
-              <w:spacing w:after="0" w:line="240" w:lineRule="auto"/>
-              <w:jc w:val="center"/>
-              <w:rPr>
-                <w:rFonts w:ascii="Arial" w:hAnsi="Arial"/>
-              </w:rPr>
-            </w:pPr>
-          </w:p>
-          <w:p>
-            <w:pPr>
-              <w:spacing w:after="0" w:line="240" w:lineRule="auto"/>
-              <w:jc w:val="center"/>
+            <w:r>
+              <w:rPr>
+                <w:rFonts w:ascii="Arial" w:hAnsi="Arial"/>
+              </w:rPr>
+              <w:t>3</w:t>
+            </w:r>
+          </w:p>
+        </w:tc>
+        <w:tc>
+          <w:tcPr>
+            <w:tcW w:w="4150" w:type="dxa"/>
+          </w:tcPr>
+          <w:p>
+            <w:pPr>
+              <w:spacing w:after="0" w:line="240" w:lineRule="auto"/>
               <w:rPr>
                 <w:rFonts w:ascii="Arial" w:hAnsi="Arial"/>
               </w:rPr>
@@ -514,317 +823,20 @@
                 <w:rFonts w:ascii="Arial" w:hAnsi="Arial"/>
                 <w:lang w:val="id-ID"/>
               </w:rPr>
-              <w:t>4.</w:t>
-            </w:r>
-          </w:p>
-        </w:tc>
-        <w:tc>
-          <w:tcPr>
-            <w:tcW w:w="5120" w:type="dxa"/>
-          </w:tcPr>
-          <w:p>
-            <w:pPr>
-              <w:spacing w:after="0" w:line="240" w:lineRule="auto"/>
-              <w:jc w:val="both"/>
-              <w:rPr>
-                <w:rFonts w:ascii="Arial" w:hAnsi="Arial"/>
-              </w:rPr>
-            </w:pPr>
-          </w:p>
-          <w:p>
-            <w:pPr>
-              <w:spacing w:after="0" w:line="240" w:lineRule="auto"/>
-              <w:jc w:val="both"/>
-              <w:rPr>
-                <w:rFonts w:ascii="Arial" w:hAnsi="Arial"/>
-              </w:rPr>
-            </w:pPr>
-            <w:proofErr w:type="spellStart"/>
-            <w:r>
-              <w:rPr>
-                <w:rFonts w:ascii="Arial" w:hAnsi="Arial"/>
-              </w:rPr>
-              <w:t>Uang</w:t>
-            </w:r>
-            <w:proofErr w:type="spellEnd"/>
-            <w:r>
-              <w:rPr>
-                <w:rFonts w:ascii="Arial" w:hAnsi="Arial"/>
-              </w:rPr>
-              <w:t xml:space="preserve">  </w:t>
-            </w:r>
-            <w:r>
-              <w:rPr>
-                <w:rFonts w:ascii="Arial" w:hAnsi="Arial"/>
-                <w:lang w:val="id-ID"/>
-              </w:rPr>
-              <w:t>Harian</w:t>
-            </w:r>
-            <w:r>
-              <w:rPr>
-                <w:rFonts w:ascii="Arial" w:hAnsi="Arial"/>
-              </w:rPr>
-              <w:t xml:space="preserve"> </w:t>
-            </w:r>
-            <w:proofErr w:type="spellStart"/>
-            <w:r>
-              <w:rPr>
-                <w:rFonts w:ascii="Arial" w:hAnsi="Arial"/>
-              </w:rPr>
-              <w:t>selama</w:t>
-            </w:r>
-            <w:proofErr w:type="spellEnd"/>
-            <w:r>
-              <w:rPr>
-                <w:rFonts w:ascii="Arial" w:hAnsi="Arial"/>
-              </w:rPr>
-              <w:t xml:space="preserve"> </w:t>
-            </w:r>
-            <w:r>
-              <w:rPr>
-                <w:rFonts w:ascii="Arial" w:hAnsi="Arial"/>
-              </w:rPr>
-              <w:t>${</w:t>
-            </w:r>
-            <w:proofErr w:type="spellStart"/>
-            <w:r>
-              <w:rPr>
-                <w:rFonts w:ascii="Arial" w:hAnsi="Arial"/>
-              </w:rPr>
-              <w:t>jumlah_hari</w:t>
-            </w:r>
-            <w:proofErr w:type="spellEnd"/>
-            <w:r>
-              <w:rPr>
-                <w:rFonts w:ascii="Arial" w:hAnsi="Arial"/>
-              </w:rPr>
-              <w:t>}</w:t>
-            </w:r>
-            <w:r>
-              <w:rPr>
-                <w:rFonts w:ascii="Arial" w:hAnsi="Arial"/>
-              </w:rPr>
-              <w:t xml:space="preserve"> </w:t>
-            </w:r>
-            <w:proofErr w:type="spellStart"/>
-            <w:r>
-              <w:rPr>
-                <w:rFonts w:ascii="Arial" w:hAnsi="Arial"/>
-              </w:rPr>
-              <w:t>hari</w:t>
-            </w:r>
-            <w:proofErr w:type="spellEnd"/>
-            <w:r>
-              <w:rPr>
-                <w:rFonts w:ascii="Arial" w:hAnsi="Arial"/>
-              </w:rPr>
-              <w:t xml:space="preserve"> = </w:t>
-            </w:r>
-            <w:r>
-              <w:rPr>
-                <w:rFonts w:ascii="Arial" w:hAnsi="Arial"/>
-              </w:rPr>
-              <w:t>${</w:t>
-            </w:r>
-            <w:proofErr w:type="spellStart"/>
-            <w:r>
-              <w:rPr>
-                <w:rFonts w:ascii="Arial" w:hAnsi="Arial"/>
-              </w:rPr>
-              <w:t>jumlah_hari</w:t>
-            </w:r>
-            <w:proofErr w:type="spellEnd"/>
-            <w:r>
-              <w:rPr>
-                <w:rFonts w:ascii="Arial" w:hAnsi="Arial"/>
-              </w:rPr>
-              <w:t>}</w:t>
-            </w:r>
-            <w:r>
-              <w:rPr>
-                <w:rFonts w:ascii="Arial" w:hAnsi="Arial"/>
-              </w:rPr>
-              <w:t xml:space="preserve"> x </w:t>
-            </w:r>
-            <w:proofErr w:type="spellStart"/>
-            <w:r>
-              <w:rPr>
-                <w:rFonts w:ascii="Arial" w:hAnsi="Arial"/>
-              </w:rPr>
-              <w:t>Rp</w:t>
-            </w:r>
-            <w:proofErr w:type="spellEnd"/>
-            <w:r>
-              <w:rPr>
-                <w:rFonts w:ascii="Arial" w:hAnsi="Arial"/>
-                <w:lang w:val="id-ID"/>
-              </w:rPr>
-              <w:t xml:space="preserve"> </w:t>
-            </w:r>
-            <w:r>
-              <w:rPr>
-                <w:rFonts w:ascii="Arial" w:hAnsi="Arial"/>
-              </w:rPr>
-              <w:t>${</w:t>
-            </w:r>
-            <w:proofErr w:type="spellStart"/>
-            <w:r>
-              <w:rPr>
-                <w:rFonts w:ascii="Arial" w:hAnsi="Arial"/>
-              </w:rPr>
-              <w:t>uang_harian</w:t>
-            </w:r>
-            <w:proofErr w:type="spellEnd"/>
-            <w:r>
-              <w:rPr>
-                <w:rFonts w:ascii="Arial" w:hAnsi="Arial"/>
-              </w:rPr>
-              <w:t>}</w:t>
-            </w:r>
-            <w:r>
-              <w:rPr>
-                <w:rFonts w:ascii="Arial" w:hAnsi="Arial"/>
-              </w:rPr>
-              <w:t>,-</w:t>
-            </w:r>
-          </w:p>
-          <w:p>
-            <w:pPr>
-              <w:spacing w:after="0" w:line="240" w:lineRule="auto"/>
-              <w:jc w:val="both"/>
-              <w:rPr>
-                <w:rFonts w:ascii="Arial" w:hAnsi="Arial"/>
-              </w:rPr>
-            </w:pPr>
-          </w:p>
-          <w:p>
-            <w:pPr>
-              <w:spacing w:after="0" w:line="240" w:lineRule="auto"/>
-              <w:jc w:val="both"/>
-              <w:rPr>
-                <w:rFonts w:ascii="Arial" w:hAnsi="Arial"/>
-                <w:lang w:val="es-ES"/>
-              </w:rPr>
-            </w:pPr>
-            <w:proofErr w:type="spellStart"/>
-            <w:r>
-              <w:rPr>
-                <w:rFonts w:ascii="Arial" w:hAnsi="Arial"/>
-                <w:lang w:val="es-ES"/>
-              </w:rPr>
-              <w:t>Biaya</w:t>
-            </w:r>
-            <w:proofErr w:type="spellEnd"/>
-            <w:r>
-              <w:rPr>
-                <w:rFonts w:ascii="Arial" w:hAnsi="Arial"/>
-                <w:lang w:val="es-ES"/>
-              </w:rPr>
-              <w:t xml:space="preserve"> </w:t>
-            </w:r>
-            <w:r>
-              <w:rPr>
-                <w:rFonts w:ascii="Arial" w:hAnsi="Arial"/>
-                <w:lang w:val="id-ID"/>
-              </w:rPr>
-              <w:t>Transport</w:t>
-            </w:r>
-            <w:proofErr w:type="spellStart"/>
-            <w:r>
-              <w:rPr>
-                <w:rFonts w:ascii="Arial" w:hAnsi="Arial"/>
-                <w:lang w:val="es-ES"/>
-              </w:rPr>
-              <w:t>asi</w:t>
-            </w:r>
-            <w:proofErr w:type="spellEnd"/>
-          </w:p>
-          <w:p>
-            <w:pPr>
-              <w:spacing w:after="0" w:line="240" w:lineRule="auto"/>
-              <w:jc w:val="both"/>
-              <w:rPr>
-                <w:rFonts w:ascii="Arial" w:hAnsi="Arial"/>
-                <w:lang w:val="es-ES"/>
-              </w:rPr>
-            </w:pPr>
-          </w:p>
-          <w:p>
-            <w:pPr>
-              <w:spacing w:after="0" w:line="240" w:lineRule="auto"/>
-              <w:rPr>
-                <w:rFonts w:ascii="Arial" w:hAnsi="Arial"/>
-                <w:lang w:val="id-ID"/>
-              </w:rPr>
-            </w:pPr>
-            <w:r>
-              <w:rPr>
-                <w:rFonts w:ascii="Arial" w:hAnsi="Arial"/>
-                <w:lang w:val="id-ID"/>
-              </w:rPr>
-              <w:t xml:space="preserve">Biaya Penginapan </w:t>
-            </w:r>
-          </w:p>
-          <w:p>
-            <w:pPr>
-              <w:spacing w:after="0" w:line="240" w:lineRule="auto"/>
-              <w:rPr>
-                <w:rFonts w:ascii="Arial" w:hAnsi="Arial"/>
-                <w:lang w:val="es-ES"/>
-              </w:rPr>
-            </w:pPr>
-          </w:p>
-          <w:p>
-            <w:pPr>
-              <w:spacing w:after="0" w:line="240" w:lineRule="auto"/>
-              <w:rPr>
-                <w:rFonts w:ascii="Arial" w:hAnsi="Arial"/>
-                <w:lang w:val="id-ID"/>
-              </w:rPr>
-            </w:pPr>
-            <w:r>
-              <w:rPr>
-                <w:rFonts w:ascii="Arial" w:hAnsi="Arial"/>
-                <w:lang w:val="id-ID"/>
-              </w:rPr>
-              <w:t>Pengeluaran Riil</w:t>
-            </w:r>
-          </w:p>
-          <w:p>
-            <w:pPr>
-              <w:spacing w:after="0" w:line="240" w:lineRule="auto"/>
-              <w:jc w:val="both"/>
-              <w:rPr>
-                <w:rFonts w:ascii="Arial" w:hAnsi="Arial"/>
-                <w:lang w:val="id-ID"/>
-              </w:rPr>
-            </w:pPr>
-          </w:p>
-        </w:tc>
-        <w:tc>
-          <w:tcPr>
-            <w:tcW w:w="560" w:type="dxa"/>
+              <w:t>Biaya Penginapan</w:t>
+            </w:r>
+          </w:p>
+        </w:tc>
+        <w:tc>
+          <w:tcPr>
+            <w:tcW w:w="571" w:type="dxa"/>
             <w:tcBorders>
               <w:right w:val="nil"/>
             </w:tcBorders>
           </w:tcPr>
           <w:p>
             <w:pPr>
-              <w:spacing w:after="0" w:line="240" w:lineRule="auto"/>
-              <w:jc w:val="right"/>
-              <w:rPr>
-                <w:rFonts w:ascii="Arial" w:hAnsi="Arial"/>
-                <w:lang w:val="es-ES"/>
-              </w:rPr>
-            </w:pPr>
-          </w:p>
-          <w:p>
-            <w:pPr>
-              <w:spacing w:after="0" w:line="240" w:lineRule="auto"/>
-              <w:jc w:val="right"/>
-              <w:rPr>
-                <w:rFonts w:ascii="Arial" w:hAnsi="Arial"/>
-              </w:rPr>
+              <w:jc w:val="center"/>
             </w:pPr>
             <w:proofErr w:type="spellStart"/>
             <w:r>
@@ -841,105 +853,10 @@
               <w:t>.</w:t>
             </w:r>
           </w:p>
-          <w:p>
-            <w:pPr>
-              <w:spacing w:after="0" w:line="240" w:lineRule="auto"/>
-              <w:jc w:val="right"/>
-              <w:rPr>
-                <w:rFonts w:ascii="Arial" w:hAnsi="Arial"/>
-              </w:rPr>
-            </w:pPr>
-          </w:p>
-          <w:p>
-            <w:pPr>
-              <w:spacing w:after="0" w:line="240" w:lineRule="auto"/>
-              <w:jc w:val="right"/>
-              <w:rPr>
-                <w:rFonts w:ascii="Arial" w:hAnsi="Arial"/>
-              </w:rPr>
-            </w:pPr>
-            <w:proofErr w:type="spellStart"/>
-            <w:r>
-              <w:rPr>
-                <w:rFonts w:ascii="Arial" w:hAnsi="Arial"/>
-              </w:rPr>
-              <w:t>Rp</w:t>
-            </w:r>
-            <w:proofErr w:type="spellEnd"/>
-            <w:r>
-              <w:rPr>
-                <w:rFonts w:ascii="Arial" w:hAnsi="Arial"/>
-              </w:rPr>
-              <w:t>.</w:t>
-            </w:r>
-          </w:p>
-          <w:p>
-            <w:pPr>
-              <w:spacing w:after="0" w:line="240" w:lineRule="auto"/>
-              <w:jc w:val="right"/>
-              <w:rPr>
-                <w:rFonts w:ascii="Arial" w:hAnsi="Arial"/>
-              </w:rPr>
-            </w:pPr>
-          </w:p>
-          <w:p>
-            <w:pPr>
-              <w:spacing w:after="0" w:line="240" w:lineRule="auto"/>
-              <w:jc w:val="right"/>
-              <w:rPr>
-                <w:rFonts w:ascii="Arial" w:hAnsi="Arial"/>
-                <w:lang w:val="id-ID"/>
-              </w:rPr>
-            </w:pPr>
-            <w:r>
-              <w:rPr>
-                <w:rFonts w:ascii="Arial" w:hAnsi="Arial"/>
-                <w:lang w:val="id-ID"/>
-              </w:rPr>
-              <w:t>Rp.</w:t>
-            </w:r>
-          </w:p>
-          <w:p>
-            <w:pPr>
-              <w:spacing w:after="0" w:line="240" w:lineRule="auto"/>
-              <w:jc w:val="right"/>
-              <w:rPr>
-                <w:rFonts w:ascii="Arial" w:hAnsi="Arial"/>
-                <w:lang w:val="id-ID"/>
-              </w:rPr>
-            </w:pPr>
-          </w:p>
-          <w:p>
-            <w:pPr>
-              <w:spacing w:after="0" w:line="240" w:lineRule="auto"/>
-              <w:jc w:val="right"/>
-              <w:rPr>
-                <w:rFonts w:ascii="Arial" w:hAnsi="Arial"/>
-                <w:lang w:val="id-ID"/>
-              </w:rPr>
-            </w:pPr>
-            <w:r>
-              <w:rPr>
-                <w:rFonts w:ascii="Arial" w:hAnsi="Arial"/>
-                <w:lang w:val="id-ID"/>
-              </w:rPr>
-              <w:t>Rp.</w:t>
-            </w:r>
-          </w:p>
-          <w:p>
-            <w:pPr>
-              <w:spacing w:after="0" w:line="240" w:lineRule="auto"/>
-              <w:jc w:val="right"/>
-              <w:rPr>
-                <w:rFonts w:ascii="Arial" w:hAnsi="Arial"/>
-                <w:lang w:val="id-ID"/>
-              </w:rPr>
-            </w:pPr>
-          </w:p>
-        </w:tc>
-        <w:tc>
-          <w:tcPr>
-            <w:tcW w:w="1330" w:type="dxa"/>
+        </w:tc>
+        <w:tc>
+          <w:tcPr>
+            <w:tcW w:w="2603" w:type="dxa"/>
             <w:tcBorders>
               <w:left w:val="nil"/>
             </w:tcBorders>
@@ -953,154 +870,25 @@
                 <w:lang w:val="id-ID"/>
               </w:rPr>
             </w:pPr>
-          </w:p>
-          <w:p>
-            <w:pPr>
-              <w:spacing w:after="0" w:line="240" w:lineRule="auto"/>
-              <w:jc w:val="right"/>
+            <w:r>
               <w:rPr>
                 <w:rFonts w:ascii="Arial" w:hAnsi="Arial"/>
                 <w:lang w:val="id-ID"/>
               </w:rPr>
-            </w:pPr>
-            <w:r>
-              <w:rPr>
-                <w:rFonts w:ascii="Arial" w:hAnsi="Arial"/>
-                <w:lang w:val="id-ID"/>
-              </w:rPr>
-              <w:t>${uang_harian_total}</w:t>
-            </w:r>
-            <w:r>
-              <w:rPr>
-                <w:rFonts w:ascii="Arial" w:hAnsi="Arial"/>
-                <w:lang w:val="id-ID"/>
-              </w:rPr>
-              <w:t>,-</w:t>
-            </w:r>
-          </w:p>
-          <w:p>
-            <w:pPr>
-              <w:spacing w:after="0" w:line="240" w:lineRule="auto"/>
-              <w:jc w:val="right"/>
-              <w:rPr>
-                <w:rFonts w:ascii="Arial" w:hAnsi="Arial"/>
-                <w:lang w:val="id-ID"/>
-              </w:rPr>
-            </w:pPr>
-          </w:p>
-          <w:p>
-            <w:pPr>
-              <w:spacing w:after="0" w:line="240" w:lineRule="auto"/>
-              <w:jc w:val="right"/>
-              <w:rPr>
-                <w:rFonts w:ascii="Arial" w:hAnsi="Arial"/>
-                <w:lang w:val="id-ID"/>
-              </w:rPr>
-            </w:pPr>
-            <w:r>
-              <w:rPr>
-                <w:rFonts w:ascii="Arial" w:hAnsi="Arial"/>
-                <w:lang w:val="id-ID"/>
-              </w:rPr>
-              <w:t>${biaya_transportasi}</w:t>
-            </w:r>
-            <w:r>
-              <w:rPr>
-                <w:rFonts w:ascii="Arial" w:hAnsi="Arial"/>
-                <w:lang w:val="id-ID"/>
-              </w:rPr>
-              <w:t>,-</w:t>
-            </w:r>
-          </w:p>
-          <w:p>
-            <w:pPr>
-              <w:spacing w:after="0" w:line="240" w:lineRule="auto"/>
-              <w:jc w:val="right"/>
-              <w:rPr>
-                <w:rFonts w:ascii="Arial" w:hAnsi="Arial"/>
-                <w:lang w:val="id-ID"/>
-              </w:rPr>
-            </w:pPr>
-          </w:p>
-          <w:p>
-            <w:pPr>
-              <w:spacing w:after="0" w:line="240" w:lineRule="auto"/>
-              <w:jc w:val="right"/>
-              <w:rPr>
-                <w:rFonts w:ascii="Arial" w:hAnsi="Arial"/>
-                <w:lang w:val="id-ID"/>
-              </w:rPr>
-            </w:pPr>
-            <w:r>
-              <w:rPr>
-                <w:rFonts w:ascii="Arial" w:hAnsi="Arial"/>
-                <w:lang w:val="id-ID"/>
-              </w:rPr>
-              <w:t>${biaya_penginapan}</w:t>
-            </w:r>
-            <w:r>
-              <w:rPr>
-                <w:rFonts w:ascii="Arial" w:hAnsi="Arial"/>
-                <w:lang w:val="id-ID"/>
-              </w:rPr>
-              <w:t>,-</w:t>
-            </w:r>
-          </w:p>
-          <w:p>
-            <w:pPr>
-              <w:spacing w:after="0" w:line="240" w:lineRule="auto"/>
-              <w:jc w:val="right"/>
-              <w:rPr>
-                <w:rFonts w:ascii="Arial" w:hAnsi="Arial"/>
-                <w:lang w:val="id-ID"/>
-              </w:rPr>
-            </w:pPr>
-          </w:p>
-          <w:p>
-            <w:pPr>
-              <w:spacing w:after="0" w:line="240" w:lineRule="auto"/>
-              <w:jc w:val="right"/>
-              <w:rPr>
-                <w:rFonts w:ascii="Arial" w:hAnsi="Arial"/>
-                <w:lang w:val="id-ID"/>
-              </w:rPr>
-            </w:pPr>
-            <w:r>
-              <w:rPr>
-                <w:rFonts w:ascii="Arial" w:hAnsi="Arial"/>
-                <w:lang w:val="id-ID"/>
-              </w:rPr>
-              <w:t>${jumlah_riil}</w:t>
-            </w:r>
-            <w:r>
-              <w:rPr>
-                <w:rFonts w:ascii="Arial" w:hAnsi="Arial"/>
-                <w:lang w:val="id-ID"/>
-              </w:rPr>
-              <w:t>,-</w:t>
-            </w:r>
-          </w:p>
-          <w:p>
-            <w:pPr>
-              <w:spacing w:after="0" w:line="240" w:lineRule="auto"/>
-              <w:rPr>
-                <w:rFonts w:ascii="Arial" w:hAnsi="Arial"/>
-                <w:lang w:val="id-ID"/>
-              </w:rPr>
-            </w:pPr>
-          </w:p>
-        </w:tc>
-        <w:tc>
-          <w:tcPr>
-            <w:tcW w:w="1765" w:type="dxa"/>
-          </w:tcPr>
-          <w:p>
-            <w:pPr>
-              <w:spacing w:after="0" w:line="240" w:lineRule="auto"/>
-              <w:jc w:val="both"/>
-              <w:rPr>
-                <w:rFonts w:ascii="Arial" w:hAnsi="Arial"/>
-                <w:lang w:val="id-ID"/>
+              <w:t>${biaya_penginapan},-</w:t>
+            </w:r>
+          </w:p>
+        </w:tc>
+        <w:tc>
+          <w:tcPr>
+            <w:tcW w:w="1767" w:type="dxa"/>
+          </w:tcPr>
+          <w:p>
+            <w:pPr>
+              <w:spacing w:after="0" w:line="240" w:lineRule="auto"/>
+              <w:jc w:val="center"/>
+              <w:rPr>
+                <w:rFonts w:ascii="Arial" w:hAnsi="Arial"/>
               </w:rPr>
             </w:pPr>
           </w:p>
@@ -1108,63 +896,92 @@
       </w:tr>
       <w:tr>
         <w:trPr>
-          <w:trHeight w:val="458"/>
           <w:jc w:val="center"/>
         </w:trPr>
         <w:tc>
           <w:tcPr>
-            <w:tcW w:w="866" w:type="dxa"/>
-            <w:vMerge/>
-          </w:tcPr>
-          <w:p>
-            <w:pPr>
-              <w:spacing w:after="0" w:line="240" w:lineRule="auto"/>
-              <w:jc w:val="both"/>
+            <w:tcW w:w="524" w:type="dxa"/>
+          </w:tcPr>
+          <w:p>
+            <w:pPr>
+              <w:spacing w:after="0" w:line="240" w:lineRule="auto"/>
+              <w:jc w:val="center"/>
+              <w:rPr>
+                <w:rFonts w:ascii="Arial" w:hAnsi="Arial"/>
+              </w:rPr>
+            </w:pPr>
+            <w:r>
+              <w:rPr>
+                <w:rFonts w:ascii="Arial" w:hAnsi="Arial"/>
+              </w:rPr>
+              <w:t>4</w:t>
+            </w:r>
+          </w:p>
+        </w:tc>
+        <w:tc>
+          <w:tcPr>
+            <w:tcW w:w="4150" w:type="dxa"/>
+          </w:tcPr>
+          <w:p>
+            <w:pPr>
+              <w:spacing w:after="0" w:line="240" w:lineRule="auto"/>
+              <w:rPr>
+                <w:rFonts w:ascii="Arial" w:hAnsi="Arial"/>
+              </w:rPr>
+            </w:pPr>
+            <w:r>
               <w:rPr>
                 <w:rFonts w:ascii="Arial" w:hAnsi="Arial"/>
                 <w:lang w:val="id-ID"/>
               </w:rPr>
-            </w:pPr>
-          </w:p>
-        </w:tc>
-        <w:tc>
-          <w:tcPr>
-            <w:tcW w:w="5120" w:type="dxa"/>
-            <w:vAlign w:val="center"/>
-          </w:tcPr>
-          <w:p>
-            <w:pPr>
-              <w:spacing w:after="0" w:line="240" w:lineRule="auto"/>
-              <w:jc w:val="center"/>
-              <w:rPr>
-                <w:rFonts w:ascii="Arial" w:hAnsi="Arial"/>
-              </w:rPr>
-            </w:pPr>
-            <w:proofErr w:type="spellStart"/>
-            <w:r>
-              <w:rPr>
-                <w:rFonts w:ascii="Arial" w:hAnsi="Arial"/>
-              </w:rPr>
-              <w:t>Jumlah</w:t>
-            </w:r>
-            <w:proofErr w:type="spellEnd"/>
-          </w:p>
-        </w:tc>
-        <w:tc>
-          <w:tcPr>
-            <w:tcW w:w="560" w:type="dxa"/>
+              <w:t>Pengeluaran Riil</w:t>
+            </w:r>
+            <w:r>
+              <w:rPr>
+                <w:rFonts w:ascii="Arial" w:hAnsi="Arial"/>
+              </w:rPr>
+              <w:t xml:space="preserve"> (</w:t>
+            </w:r>
+            <w:proofErr w:type="spellStart"/>
+            <w:r>
+              <w:rPr>
+                <w:rFonts w:ascii="Arial" w:hAnsi="Arial"/>
+              </w:rPr>
+              <w:t>Rincian</w:t>
+            </w:r>
+            <w:proofErr w:type="spellEnd"/>
+            <w:r>
+              <w:rPr>
+                <w:rFonts w:ascii="Arial" w:hAnsi="Arial"/>
+              </w:rPr>
+              <w:t xml:space="preserve"> </w:t>
+            </w:r>
+            <w:proofErr w:type="spellStart"/>
+            <w:r>
+              <w:rPr>
+                <w:rFonts w:ascii="Arial" w:hAnsi="Arial"/>
+              </w:rPr>
+              <w:t>Terlampir</w:t>
+            </w:r>
+            <w:proofErr w:type="spellEnd"/>
+            <w:r>
+              <w:rPr>
+                <w:rFonts w:ascii="Arial" w:hAnsi="Arial"/>
+              </w:rPr>
+              <w:t>)</w:t>
+            </w:r>
+          </w:p>
+        </w:tc>
+        <w:tc>
+          <w:tcPr>
+            <w:tcW w:w="571" w:type="dxa"/>
             <w:tcBorders>
               <w:right w:val="nil"/>
             </w:tcBorders>
-            <w:vAlign w:val="center"/>
-          </w:tcPr>
-          <w:p>
-            <w:pPr>
-              <w:spacing w:after="0" w:line="240" w:lineRule="auto"/>
-              <w:jc w:val="right"/>
-              <w:rPr>
-                <w:rFonts w:ascii="Arial" w:hAnsi="Arial"/>
-              </w:rPr>
+          </w:tcPr>
+          <w:p>
+            <w:pPr>
+              <w:jc w:val="center"/>
             </w:pPr>
             <w:proofErr w:type="spellStart"/>
             <w:r>
@@ -1184,11 +1001,10 @@
         </w:tc>
         <w:tc>
           <w:tcPr>
-            <w:tcW w:w="1330" w:type="dxa"/>
+            <w:tcW w:w="2603" w:type="dxa"/>
             <w:tcBorders>
               <w:left w:val="nil"/>
             </w:tcBorders>
-            <w:vAlign w:val="center"/>
           </w:tcPr>
           <w:p>
             <w:pPr>
@@ -1201,39 +1017,20 @@
             <w:r>
               <w:rPr>
                 <w:rFonts w:ascii="Arial" w:hAnsi="Arial"/>
-              </w:rPr>
-              <w:t>${</w:t>
-            </w:r>
-            <w:proofErr w:type="spellStart"/>
-            <w:r>
-              <w:rPr>
-                <w:rFonts w:ascii="Arial" w:hAnsi="Arial"/>
-              </w:rPr>
-              <w:t>jumlah_pdb</w:t>
-            </w:r>
-            <w:proofErr w:type="spellEnd"/>
-            <w:r>
-              <w:rPr>
-                <w:rFonts w:ascii="Arial" w:hAnsi="Arial"/>
-              </w:rPr>
-              <w:t>}</w:t>
-            </w:r>
-            <w:r>
-              <w:rPr>
-                <w:rFonts w:ascii="Arial" w:hAnsi="Arial"/>
-              </w:rPr>
-              <w:t>,-</w:t>
-            </w:r>
-          </w:p>
-        </w:tc>
-        <w:tc>
-          <w:tcPr>
-            <w:tcW w:w="1765" w:type="dxa"/>
-          </w:tcPr>
-          <w:p>
-            <w:pPr>
-              <w:spacing w:after="0" w:line="240" w:lineRule="auto"/>
-              <w:jc w:val="both"/>
+                <w:lang w:val="id-ID"/>
+              </w:rPr>
+              <w:t>${jumlah_riil},-</w:t>
+            </w:r>
+          </w:p>
+        </w:tc>
+        <w:tc>
+          <w:tcPr>
+            <w:tcW w:w="1767" w:type="dxa"/>
+          </w:tcPr>
+          <w:p>
+            <w:pPr>
+              <w:spacing w:after="0" w:line="240" w:lineRule="auto"/>
+              <w:jc w:val="center"/>
               <w:rPr>
                 <w:rFonts w:ascii="Arial" w:hAnsi="Arial"/>
               </w:rPr>
@@ -1243,105 +1040,239 @@
       </w:tr>
       <w:tr>
         <w:trPr>
-          <w:trHeight w:val="530"/>
+          <w:trHeight w:val="305"/>
           <w:jc w:val="center"/>
         </w:trPr>
         <w:tc>
           <w:tcPr>
-            <w:tcW w:w="866" w:type="dxa"/>
-            <w:vMerge/>
-          </w:tcPr>
-          <w:p>
-            <w:pPr>
-              <w:spacing w:after="0" w:line="240" w:lineRule="auto"/>
-              <w:jc w:val="both"/>
-              <w:rPr>
-                <w:rFonts w:ascii="Arial" w:hAnsi="Arial"/>
-              </w:rPr>
-            </w:pPr>
-          </w:p>
-        </w:tc>
-        <w:tc>
-          <w:tcPr>
-            <w:tcW w:w="8775" w:type="dxa"/>
+            <w:tcW w:w="524" w:type="dxa"/>
+            <w:tcBorders>
+              <w:bottom w:val="single" w:sz="12" w:space="0" w:color="auto"/>
+            </w:tcBorders>
+          </w:tcPr>
+          <w:p>
+            <w:pPr>
+              <w:spacing w:after="0" w:line="240" w:lineRule="auto"/>
+              <w:jc w:val="center"/>
+              <w:rPr>
+                <w:rFonts w:ascii="Arial" w:hAnsi="Arial"/>
+              </w:rPr>
+            </w:pPr>
+          </w:p>
+        </w:tc>
+        <w:tc>
+          <w:tcPr>
+            <w:tcW w:w="4150" w:type="dxa"/>
+            <w:tcBorders>
+              <w:bottom w:val="single" w:sz="12" w:space="0" w:color="auto"/>
+            </w:tcBorders>
+          </w:tcPr>
+          <w:p>
+            <w:pPr>
+              <w:spacing w:after="0" w:line="240" w:lineRule="auto"/>
+              <w:rPr>
+                <w:rFonts w:ascii="Arial" w:hAnsi="Arial"/>
+                <w:b/>
+              </w:rPr>
+            </w:pPr>
+            <w:r>
+              <w:rPr>
+                <w:rFonts w:ascii="Arial" w:hAnsi="Arial"/>
+                <w:b/>
+              </w:rPr>
+              <w:t>JUMLAH :</w:t>
+            </w:r>
+          </w:p>
+        </w:tc>
+        <w:tc>
+          <w:tcPr>
+            <w:tcW w:w="571" w:type="dxa"/>
+            <w:tcBorders>
+              <w:bottom w:val="single" w:sz="12" w:space="0" w:color="auto"/>
+              <w:right w:val="nil"/>
+            </w:tcBorders>
+          </w:tcPr>
+          <w:p>
+            <w:pPr>
+              <w:jc w:val="center"/>
+              <w:rPr>
+                <w:rFonts w:ascii="Arial" w:hAnsi="Arial"/>
+                <w:b/>
+              </w:rPr>
+            </w:pPr>
+            <w:proofErr w:type="spellStart"/>
+            <w:r>
+              <w:rPr>
+                <w:rFonts w:ascii="Arial" w:hAnsi="Arial"/>
+                <w:b/>
+              </w:rPr>
+              <w:t>Rp</w:t>
+            </w:r>
+            <w:proofErr w:type="spellEnd"/>
+            <w:r>
+              <w:rPr>
+                <w:rFonts w:ascii="Arial" w:hAnsi="Arial"/>
+                <w:b/>
+              </w:rPr>
+              <w:t>.</w:t>
+            </w:r>
+          </w:p>
+        </w:tc>
+        <w:tc>
+          <w:tcPr>
+            <w:tcW w:w="2603" w:type="dxa"/>
+            <w:tcBorders>
+              <w:left w:val="nil"/>
+              <w:bottom w:val="single" w:sz="12" w:space="0" w:color="auto"/>
+            </w:tcBorders>
+          </w:tcPr>
+          <w:p>
+            <w:pPr>
+              <w:spacing w:after="0" w:line="240" w:lineRule="auto"/>
+              <w:jc w:val="right"/>
+              <w:rPr>
+                <w:rFonts w:ascii="Arial" w:hAnsi="Arial"/>
+                <w:b/>
+                <w:lang w:val="id-ID"/>
+              </w:rPr>
+            </w:pPr>
+            <w:r>
+              <w:rPr>
+                <w:rFonts w:ascii="Arial" w:hAnsi="Arial"/>
+                <w:b/>
+              </w:rPr>
+              <w:t>${</w:t>
+            </w:r>
+            <w:proofErr w:type="spellStart"/>
+            <w:r>
+              <w:rPr>
+                <w:rFonts w:ascii="Arial" w:hAnsi="Arial"/>
+                <w:b/>
+              </w:rPr>
+              <w:t>jumlah_pdb</w:t>
+            </w:r>
+            <w:proofErr w:type="spellEnd"/>
+            <w:r>
+              <w:rPr>
+                <w:rFonts w:ascii="Arial" w:hAnsi="Arial"/>
+                <w:b/>
+              </w:rPr>
+              <w:t>},-</w:t>
+            </w:r>
+          </w:p>
+        </w:tc>
+        <w:tc>
+          <w:tcPr>
+            <w:tcW w:w="1767" w:type="dxa"/>
+            <w:tcBorders>
+              <w:bottom w:val="single" w:sz="12" w:space="0" w:color="auto"/>
+            </w:tcBorders>
+          </w:tcPr>
+          <w:p>
+            <w:pPr>
+              <w:spacing w:after="0" w:line="240" w:lineRule="auto"/>
+              <w:jc w:val="center"/>
+              <w:rPr>
+                <w:rFonts w:ascii="Arial" w:hAnsi="Arial"/>
+              </w:rPr>
+            </w:pPr>
+          </w:p>
+        </w:tc>
+      </w:tr>
+      <w:tr>
+        <w:trPr>
+          <w:trHeight w:val="413"/>
+          <w:jc w:val="center"/>
+        </w:trPr>
+        <w:tc>
+          <w:tcPr>
+            <w:tcW w:w="524" w:type="dxa"/>
+            <w:tcBorders>
+              <w:right w:val="nil"/>
+            </w:tcBorders>
+            <w:shd w:val="clear" w:color="auto" w:fill="D9D9D9" w:themeFill="background1" w:themeFillShade="D9"/>
+          </w:tcPr>
+          <w:p>
+            <w:pPr>
+              <w:spacing w:after="0" w:line="240" w:lineRule="auto"/>
+              <w:jc w:val="center"/>
+              <w:rPr>
+                <w:rFonts w:ascii="Arial" w:hAnsi="Arial"/>
+              </w:rPr>
+            </w:pPr>
+          </w:p>
+        </w:tc>
+        <w:tc>
+          <w:tcPr>
+            <w:tcW w:w="9091" w:type="dxa"/>
             <w:gridSpan w:val="4"/>
-            <w:vAlign w:val="center"/>
-          </w:tcPr>
-          <w:p>
-            <w:pPr>
-              <w:spacing w:after="0" w:line="240" w:lineRule="auto"/>
-              <w:rPr>
-                <w:rFonts w:ascii="Arial" w:hAnsi="Arial"/>
-              </w:rPr>
-            </w:pPr>
-            <w:proofErr w:type="spellStart"/>
-            <w:r>
-              <w:rPr>
-                <w:rFonts w:ascii="Arial" w:hAnsi="Arial"/>
-              </w:rPr>
-              <w:t>Terbilang</w:t>
-            </w:r>
-            <w:proofErr w:type="spellEnd"/>
-            <w:r>
-              <w:rPr>
-                <w:rFonts w:ascii="Arial" w:hAnsi="Arial"/>
-              </w:rPr>
-              <w:t xml:space="preserve"> :</w:t>
-            </w:r>
-            <w:r>
-              <w:rPr>
-                <w:rFonts w:ascii="Arial" w:hAnsi="Arial"/>
+            <w:tcBorders>
+              <w:left w:val="nil"/>
+            </w:tcBorders>
+            <w:shd w:val="clear" w:color="auto" w:fill="D9D9D9" w:themeFill="background1" w:themeFillShade="D9"/>
+          </w:tcPr>
+          <w:p>
+            <w:pPr>
+              <w:spacing w:after="0" w:line="240" w:lineRule="auto"/>
+              <w:rPr>
+                <w:rFonts w:ascii="Arial" w:hAnsi="Arial"/>
+                <w:b/>
+              </w:rPr>
+            </w:pPr>
+            <w:r>
+              <w:rPr>
+                <w:rFonts w:ascii="Arial" w:hAnsi="Arial"/>
+                <w:b/>
                 <w:i/>
               </w:rPr>
-              <w:t xml:space="preserve"> </w:t>
-            </w:r>
-            <w:r>
-              <w:rPr>
-                <w:rFonts w:ascii="Arial" w:hAnsi="Arial"/>
+              <w:fldChar w:fldCharType="begin"/>
+            </w:r>
+            <w:r>
+              <w:rPr>
+                <w:rFonts w:ascii="Arial" w:hAnsi="Arial"/>
+                <w:b/>
                 <w:i/>
               </w:rPr>
-              <w:fldChar w:fldCharType="begin"/>
-            </w:r>
-            <w:r>
-              <w:rPr>
-                <w:rFonts w:ascii="Arial" w:hAnsi="Arial"/>
+              <w:instrText xml:space="preserve"> MERGEFIELD HURUFBSR </w:instrText>
+            </w:r>
+            <w:r>
+              <w:rPr>
+                <w:rFonts w:ascii="Arial" w:hAnsi="Arial"/>
+                <w:b/>
                 <w:i/>
               </w:rPr>
-              <w:instrText xml:space="preserve"> MERGEFIELD HURUFBSR </w:instrText>
-            </w:r>
-            <w:r>
-              <w:rPr>
-                <w:rFonts w:ascii="Arial" w:hAnsi="Arial"/>
+              <w:fldChar w:fldCharType="separate"/>
+            </w:r>
+            <w:r>
+              <w:rPr>
+                <w:rFonts w:ascii="Arial" w:hAnsi="Arial"/>
+                <w:b/>
                 <w:i/>
               </w:rPr>
-              <w:fldChar w:fldCharType="separate"/>
-            </w:r>
-            <w:r>
-              <w:rPr>
-                <w:rFonts w:ascii="Arial" w:hAnsi="Arial"/>
+              <w:t>${</w:t>
+            </w:r>
+            <w:proofErr w:type="spellStart"/>
+            <w:r>
+              <w:rPr>
+                <w:rFonts w:ascii="Arial" w:hAnsi="Arial"/>
+                <w:b/>
                 <w:i/>
               </w:rPr>
-              <w:t>${</w:t>
-            </w:r>
-            <w:proofErr w:type="spellStart"/>
-            <w:r>
-              <w:rPr>
-                <w:rFonts w:ascii="Arial" w:hAnsi="Arial"/>
+              <w:t>terbilang_jumlah_pdb</w:t>
+            </w:r>
+            <w:proofErr w:type="spellEnd"/>
+            <w:r>
+              <w:rPr>
+                <w:rFonts w:ascii="Arial" w:hAnsi="Arial"/>
+                <w:b/>
                 <w:i/>
               </w:rPr>
-              <w:t>terbilang_jumlah_pdb</w:t>
-            </w:r>
-            <w:proofErr w:type="spellEnd"/>
-            <w:r>
-              <w:rPr>
-                <w:rFonts w:ascii="Arial" w:hAnsi="Arial"/>
-                <w:i/>
-              </w:rPr>
               <w:t>}</w:t>
             </w:r>
             <w:r>
               <w:rPr>
                 <w:rFonts w:ascii="Arial" w:hAnsi="Arial"/>
+                <w:b/>
                 <w:i/>
                 <w:noProof/>
               </w:rPr>
@@ -1350,6 +1281,7 @@
             <w:r>
               <w:rPr>
                 <w:rFonts w:ascii="Arial" w:hAnsi="Arial"/>
+                <w:b/>
                 <w:i/>
               </w:rPr>
               <w:fldChar w:fldCharType="end"/>
@@ -1580,7 +1512,7 @@
               <w:rPr>
                 <w:rFonts w:ascii="Arial" w:hAnsi="Arial"/>
               </w:rPr>
-              <w:t>dibayar</w:t>
+              <w:t>menerima</w:t>
             </w:r>
             <w:proofErr w:type="spellEnd"/>
             <w:r>
@@ -1594,7 +1526,35 @@
               <w:rPr>
                 <w:rFonts w:ascii="Arial" w:hAnsi="Arial"/>
               </w:rPr>
-              <w:t>sejumlah</w:t>
+              <w:t>jumlah</w:t>
+            </w:r>
+            <w:proofErr w:type="spellEnd"/>
+            <w:r>
+              <w:rPr>
+                <w:rFonts w:ascii="Arial" w:hAnsi="Arial"/>
+              </w:rPr>
+              <w:t xml:space="preserve"> </w:t>
+            </w:r>
+            <w:proofErr w:type="spellStart"/>
+            <w:r>
+              <w:rPr>
+                <w:rFonts w:ascii="Arial" w:hAnsi="Arial"/>
+              </w:rPr>
+              <w:t>uang</w:t>
+            </w:r>
+            <w:proofErr w:type="spellEnd"/>
+            <w:r>
+              <w:rPr>
+                <w:rFonts w:ascii="Arial" w:hAnsi="Arial"/>
+              </w:rPr>
+              <w:t xml:space="preserve"> </w:t>
+            </w:r>
+            <w:proofErr w:type="spellStart"/>
+            <w:r>
+              <w:rPr>
+                <w:rFonts w:ascii="Arial" w:hAnsi="Arial"/>
+              </w:rPr>
+              <w:t>sebesar</w:t>
             </w:r>
             <w:proofErr w:type="spellEnd"/>
           </w:p>
@@ -2492,6 +2452,66 @@
     </w:p>
     <w:p>
       <w:pPr>
+        <w:tabs>
+          <w:tab w:val="left" w:pos="5400"/>
+        </w:tabs>
+        <w:spacing w:after="0" w:line="240" w:lineRule="auto"/>
+        <w:ind w:left="5400"/>
+        <w:jc w:val="both"/>
+        <w:rPr>
+          <w:rFonts w:ascii="Arial" w:hAnsi="Arial"/>
+        </w:rPr>
+      </w:pPr>
+      <w:proofErr w:type="spellStart"/>
+      <w:r>
+        <w:rPr>
+          <w:rFonts w:ascii="Arial" w:hAnsi="Arial"/>
+        </w:rPr>
+        <w:t>Prog</w:t>
+      </w:r>
+      <w:proofErr w:type="spellEnd"/>
+      <w:r>
+        <w:rPr>
+          <w:rFonts w:ascii="Arial" w:hAnsi="Arial"/>
+        </w:rPr>
+        <w:t xml:space="preserve">. </w:t>
+      </w:r>
+      <w:r>
+        <w:rPr>
+          <w:rFonts w:ascii="Arial" w:hAnsi="Arial"/>
+        </w:rPr>
+        <w:t>${</w:t>
+      </w:r>
+      <w:proofErr w:type="spellStart"/>
+      <w:r>
+        <w:rPr>
+          <w:rFonts w:ascii="Arial" w:hAnsi="Arial"/>
+        </w:rPr>
+        <w:t>des_program</w:t>
+      </w:r>
+      <w:proofErr w:type="spellEnd"/>
+      <w:r>
+        <w:rPr>
+          <w:rFonts w:ascii="Arial" w:hAnsi="Arial"/>
+        </w:rPr>
+        <w:t>}</w:t>
+      </w:r>
+    </w:p>
+    <w:p>
+      <w:pPr>
+        <w:tabs>
+          <w:tab w:val="left" w:pos="5400"/>
+        </w:tabs>
+        <w:spacing w:after="0" w:line="240" w:lineRule="auto"/>
+        <w:ind w:left="360" w:hanging="360"/>
+        <w:jc w:val="both"/>
+        <w:rPr>
+          <w:rFonts w:ascii="Arial" w:hAnsi="Arial"/>
+        </w:rPr>
+      </w:pPr>
+    </w:p>
+    <w:p>
+      <w:pPr>
         <w:spacing w:after="0" w:line="240" w:lineRule="auto"/>
         <w:ind w:left="360" w:hanging="360"/>
         <w:jc w:val="both"/>
@@ -2552,6 +2572,7 @@
         <w:jc w:val="both"/>
         <w:rPr>
           <w:rFonts w:ascii="Arial" w:hAnsi="Arial"/>
+          <w:b/>
         </w:rPr>
       </w:pPr>
       <w:r>
@@ -2563,6 +2584,7 @@
       <w:r>
         <w:rPr>
           <w:rFonts w:ascii="Arial" w:hAnsi="Arial"/>
+          <w:b/>
         </w:rPr>
         <w:t>${</w:t>
       </w:r>
@@ -2570,6 +2592,7 @@
       <w:r>
         <w:rPr>
           <w:rFonts w:ascii="Arial" w:hAnsi="Arial"/>
+          <w:b/>
         </w:rPr>
         <w:t>nama_ppk</w:t>
       </w:r>
@@ -2577,6 +2600,7 @@
       <w:r>
         <w:rPr>
           <w:rFonts w:ascii="Arial" w:hAnsi="Arial"/>
+          <w:b/>
         </w:rPr>
         <w:t>}</w:t>
       </w:r>
@@ -2805,6 +2829,7 @@
     <w:p>
       <w:pPr>
         <w:spacing w:after="0" w:line="240" w:lineRule="auto"/>
+        <w:ind w:left="720"/>
         <w:jc w:val="both"/>
         <w:rPr>
           <w:rFonts w:ascii="Arial" w:hAnsi="Arial"/>
@@ -2884,22 +2909,13 @@
     <w:p>
       <w:pPr>
         <w:spacing w:after="0" w:line="240" w:lineRule="auto"/>
+        <w:ind w:left="720"/>
         <w:jc w:val="both"/>
         <w:rPr>
           <w:rFonts w:ascii="Arial" w:hAnsi="Arial"/>
           <w:lang w:val="es-ES"/>
         </w:rPr>
       </w:pPr>
-    </w:p>
-    <w:p>
-      <w:pPr>
-        <w:spacing w:after="0" w:line="240" w:lineRule="auto"/>
-        <w:jc w:val="both"/>
-        <w:rPr>
-          <w:rFonts w:ascii="Arial" w:hAnsi="Arial"/>
-          <w:lang w:val="es-ES"/>
-        </w:rPr>
-      </w:pPr>
       <w:r>
         <w:rPr>
           <w:rFonts w:ascii="Arial" w:hAnsi="Arial"/>
@@ -2974,16 +2990,6 @@
         </w:rPr>
         <w:t>}</w:t>
       </w:r>
-    </w:p>
-    <w:p>
-      <w:pPr>
-        <w:spacing w:after="0" w:line="240" w:lineRule="auto"/>
-        <w:jc w:val="both"/>
-        <w:rPr>
-          <w:rFonts w:ascii="Arial" w:hAnsi="Arial"/>
-          <w:lang w:val="es-ES"/>
-        </w:rPr>
-      </w:pPr>
     </w:p>
     <w:p>
       <w:pPr>
@@ -2991,7 +2997,7 @@
           <w:tab w:val="left" w:pos="1440"/>
         </w:tabs>
         <w:spacing w:after="0" w:line="240" w:lineRule="auto"/>
-        <w:ind w:left="1620" w:hanging="1620"/>
+        <w:ind w:left="720"/>
         <w:jc w:val="both"/>
         <w:rPr>
           <w:rFonts w:ascii="Arial" w:hAnsi="Arial"/>
@@ -3090,6 +3096,20 @@
         </w:rPr>
         <w:t>}</w:t>
       </w:r>
+    </w:p>
+    <w:p>
+      <w:pPr>
+        <w:tabs>
+          <w:tab w:val="left" w:pos="1440"/>
+        </w:tabs>
+        <w:spacing w:after="0" w:line="240" w:lineRule="auto"/>
+        <w:ind w:left="720"/>
+        <w:jc w:val="both"/>
+        <w:rPr>
+          <w:rFonts w:ascii="Arial" w:hAnsi="Arial"/>
+          <w:lang w:val="es-ES"/>
+        </w:rPr>
+      </w:pPr>
     </w:p>
     <w:p>
       <w:pPr>
@@ -3626,23 +3646,23 @@
     </w:p>
     <w:tbl>
       <w:tblPr>
-        <w:tblW w:w="0" w:type="auto"/>
+        <w:tblW w:w="8725" w:type="dxa"/>
         <w:jc w:val="center"/>
         <w:tblBorders>
-          <w:top w:val="single" w:sz="4" w:space="0" w:color="auto"/>
-          <w:left w:val="single" w:sz="4" w:space="0" w:color="auto"/>
-          <w:bottom w:val="single" w:sz="4" w:space="0" w:color="auto"/>
-          <w:right w:val="single" w:sz="4" w:space="0" w:color="auto"/>
-          <w:insideH w:val="single" w:sz="4" w:space="0" w:color="auto"/>
-          <w:insideV w:val="single" w:sz="4" w:space="0" w:color="auto"/>
+          <w:top w:val="single" w:sz="12" w:space="0" w:color="auto"/>
+          <w:left w:val="single" w:sz="12" w:space="0" w:color="auto"/>
+          <w:bottom w:val="single" w:sz="12" w:space="0" w:color="auto"/>
+          <w:right w:val="single" w:sz="12" w:space="0" w:color="auto"/>
+          <w:insideH w:val="single" w:sz="12" w:space="0" w:color="auto"/>
+          <w:insideV w:val="single" w:sz="12" w:space="0" w:color="auto"/>
         </w:tblBorders>
         <w:tblLook w:val="04A0" w:firstRow="1" w:lastRow="0" w:firstColumn="1" w:lastColumn="0" w:noHBand="0" w:noVBand="1"/>
       </w:tblPr>
       <w:tblGrid>
-        <w:gridCol w:w="718"/>
-        <w:gridCol w:w="5066"/>
-        <w:gridCol w:w="956"/>
-        <w:gridCol w:w="2711"/>
+        <w:gridCol w:w="559"/>
+        <w:gridCol w:w="4528"/>
+        <w:gridCol w:w="896"/>
+        <w:gridCol w:w="2742"/>
       </w:tblGrid>
       <w:tr>
         <w:trPr>
@@ -3651,13 +3671,7 @@
         </w:trPr>
         <w:tc>
           <w:tcPr>
-            <w:tcW w:w="747" w:type="dxa"/>
-            <w:tcBorders>
-              <w:top w:val="single" w:sz="4" w:space="0" w:color="auto"/>
-              <w:left w:val="single" w:sz="4" w:space="0" w:color="auto"/>
-              <w:bottom w:val="single" w:sz="4" w:space="0" w:color="auto"/>
-              <w:right w:val="single" w:sz="4" w:space="0" w:color="auto"/>
-            </w:tcBorders>
+            <w:tcW w:w="559" w:type="dxa"/>
             <w:vAlign w:val="center"/>
             <w:hideMark/>
           </w:tcPr>
@@ -3679,13 +3693,7 @@
         </w:tc>
         <w:tc>
           <w:tcPr>
-            <w:tcW w:w="5603" w:type="dxa"/>
-            <w:tcBorders>
-              <w:top w:val="single" w:sz="4" w:space="0" w:color="auto"/>
-              <w:left w:val="single" w:sz="4" w:space="0" w:color="auto"/>
-              <w:bottom w:val="single" w:sz="4" w:space="0" w:color="auto"/>
-              <w:right w:val="single" w:sz="4" w:space="0" w:color="auto"/>
-            </w:tcBorders>
+            <w:tcW w:w="4528" w:type="dxa"/>
             <w:vAlign w:val="center"/>
             <w:hideMark/>
           </w:tcPr>
@@ -3709,14 +3717,8 @@
         </w:tc>
         <w:tc>
           <w:tcPr>
-            <w:tcW w:w="2967" w:type="dxa"/>
+            <w:tcW w:w="3638" w:type="dxa"/>
             <w:gridSpan w:val="2"/>
-            <w:tcBorders>
-              <w:top w:val="single" w:sz="4" w:space="0" w:color="auto"/>
-              <w:left w:val="single" w:sz="4" w:space="0" w:color="auto"/>
-              <w:bottom w:val="single" w:sz="4" w:space="0" w:color="auto"/>
-              <w:right w:val="single" w:sz="4" w:space="0" w:color="auto"/>
-            </w:tcBorders>
             <w:hideMark/>
           </w:tcPr>
           <w:p>
@@ -3744,12 +3746,9 @@
         </w:trPr>
         <w:tc>
           <w:tcPr>
-            <w:tcW w:w="747" w:type="dxa"/>
+            <w:tcW w:w="559" w:type="dxa"/>
             <w:tcBorders>
-              <w:top w:val="single" w:sz="4" w:space="0" w:color="auto"/>
-              <w:left w:val="single" w:sz="4" w:space="0" w:color="auto"/>
-              <w:bottom w:val="single" w:sz="4" w:space="0" w:color="auto"/>
-              <w:right w:val="single" w:sz="4" w:space="0" w:color="auto"/>
+              <w:bottom w:val="single" w:sz="12" w:space="0" w:color="auto"/>
             </w:tcBorders>
             <w:vAlign w:val="center"/>
             <w:hideMark/>
@@ -3766,18 +3765,21 @@
               <w:rPr>
                 <w:rFonts w:ascii="Arial" w:hAnsi="Arial"/>
               </w:rPr>
-              <w:t>(2)</w:t>
-            </w:r>
-          </w:p>
-        </w:tc>
-        <w:tc>
-          <w:tcPr>
-            <w:tcW w:w="5603" w:type="dxa"/>
+              <w:t>(1</w:t>
+            </w:r>
+            <w:r>
+              <w:rPr>
+                <w:rFonts w:ascii="Arial" w:hAnsi="Arial"/>
+              </w:rPr>
+              <w:t>)</w:t>
+            </w:r>
+          </w:p>
+        </w:tc>
+        <w:tc>
+          <w:tcPr>
+            <w:tcW w:w="4528" w:type="dxa"/>
             <w:tcBorders>
-              <w:top w:val="single" w:sz="4" w:space="0" w:color="auto"/>
-              <w:left w:val="single" w:sz="4" w:space="0" w:color="auto"/>
-              <w:bottom w:val="single" w:sz="4" w:space="0" w:color="auto"/>
-              <w:right w:val="single" w:sz="4" w:space="0" w:color="auto"/>
+              <w:bottom w:val="single" w:sz="12" w:space="0" w:color="auto"/>
             </w:tcBorders>
             <w:vAlign w:val="center"/>
             <w:hideMark/>
@@ -3800,13 +3802,10 @@
         </w:tc>
         <w:tc>
           <w:tcPr>
-            <w:tcW w:w="2967" w:type="dxa"/>
+            <w:tcW w:w="3638" w:type="dxa"/>
             <w:gridSpan w:val="2"/>
             <w:tcBorders>
-              <w:top w:val="single" w:sz="4" w:space="0" w:color="auto"/>
-              <w:left w:val="single" w:sz="4" w:space="0" w:color="auto"/>
-              <w:bottom w:val="single" w:sz="4" w:space="0" w:color="auto"/>
-              <w:right w:val="single" w:sz="4" w:space="0" w:color="auto"/>
+              <w:bottom w:val="single" w:sz="12" w:space="0" w:color="auto"/>
             </w:tcBorders>
             <w:hideMark/>
           </w:tcPr>
@@ -3829,20 +3828,16 @@
       </w:tr>
       <w:tr>
         <w:trPr>
-          <w:trHeight w:val="567"/>
+          <w:trHeight w:val="613"/>
           <w:jc w:val="center"/>
         </w:trPr>
         <w:tc>
           <w:tcPr>
-            <w:tcW w:w="747" w:type="dxa"/>
+            <w:tcW w:w="559" w:type="dxa"/>
             <w:tcBorders>
-              <w:top w:val="single" w:sz="4" w:space="0" w:color="auto"/>
-              <w:left w:val="single" w:sz="4" w:space="0" w:color="auto"/>
               <w:bottom w:val="nil"/>
-              <w:right w:val="single" w:sz="4" w:space="0" w:color="auto"/>
             </w:tcBorders>
             <w:vAlign w:val="center"/>
-            <w:hideMark/>
           </w:tcPr>
           <w:p>
             <w:pPr>
@@ -3856,18 +3851,15 @@
               <w:rPr>
                 <w:rFonts w:ascii="Arial" w:hAnsi="Arial"/>
               </w:rPr>
-              <w:t>1.</w:t>
-            </w:r>
-          </w:p>
-        </w:tc>
-        <w:tc>
-          <w:tcPr>
-            <w:tcW w:w="5603" w:type="dxa"/>
+              <w:t>1</w:t>
+            </w:r>
+          </w:p>
+        </w:tc>
+        <w:tc>
+          <w:tcPr>
+            <w:tcW w:w="4528" w:type="dxa"/>
             <w:tcBorders>
-              <w:top w:val="single" w:sz="4" w:space="0" w:color="auto"/>
-              <w:left w:val="single" w:sz="4" w:space="0" w:color="auto"/>
               <w:bottom w:val="nil"/>
-              <w:right w:val="single" w:sz="4" w:space="0" w:color="auto"/>
             </w:tcBorders>
             <w:vAlign w:val="center"/>
           </w:tcPr>
@@ -3876,89 +3868,45 @@
               <w:spacing w:after="0" w:line="240" w:lineRule="auto"/>
               <w:rPr>
                 <w:rFonts w:ascii="Arial" w:hAnsi="Arial"/>
-              </w:rPr>
-            </w:pPr>
-            <w:r>
-              <w:rPr>
-                <w:rFonts w:ascii="Arial" w:hAnsi="Arial"/>
                 <w:lang w:val="id-ID"/>
               </w:rPr>
-              <w:t xml:space="preserve">Penginapan 30% , </w:t>
-            </w:r>
-            <w:r>
-              <w:rPr>
-                <w:rFonts w:ascii="Arial" w:hAnsi="Arial"/>
-              </w:rPr>
-              <w:t>${</w:t>
-            </w:r>
-            <w:proofErr w:type="spellStart"/>
-            <w:r>
-              <w:rPr>
-                <w:rFonts w:ascii="Arial" w:hAnsi="Arial"/>
-              </w:rPr>
-              <w:t>hari_inap_riil</w:t>
-            </w:r>
-            <w:proofErr w:type="spellEnd"/>
-            <w:r>
-              <w:rPr>
-                <w:rFonts w:ascii="Arial" w:hAnsi="Arial"/>
-              </w:rPr>
-              <w:t>}</w:t>
+            </w:pPr>
+            <w:proofErr w:type="spellStart"/>
+            <w:r>
+              <w:rPr>
+                <w:rFonts w:ascii="Arial" w:hAnsi="Arial"/>
+              </w:rPr>
+              <w:t>Biaya</w:t>
+            </w:r>
+            <w:proofErr w:type="spellEnd"/>
+            <w:r>
+              <w:rPr>
+                <w:rFonts w:ascii="Arial" w:hAnsi="Arial"/>
+              </w:rPr>
+              <w:t xml:space="preserve"> transport</w:t>
             </w:r>
             <w:r>
               <w:rPr>
                 <w:rFonts w:ascii="Arial" w:hAnsi="Arial"/>
                 <w:lang w:val="id-ID"/>
               </w:rPr>
-              <w:t xml:space="preserve"> hari x Rp </w:t>
-            </w:r>
-            <w:r>
-              <w:rPr>
-                <w:rFonts w:ascii="Arial" w:hAnsi="Arial"/>
-              </w:rPr>
-              <w:t>${</w:t>
-            </w:r>
-            <w:proofErr w:type="spellStart"/>
-            <w:r>
-              <w:rPr>
-                <w:rFonts w:ascii="Arial" w:hAnsi="Arial"/>
-              </w:rPr>
-              <w:t>biaya_inap_riil</w:t>
-            </w:r>
-            <w:proofErr w:type="spellEnd"/>
-            <w:r>
-              <w:rPr>
-                <w:rFonts w:ascii="Arial" w:hAnsi="Arial"/>
-              </w:rPr>
-              <w:t>}</w:t>
-            </w:r>
-          </w:p>
-          <w:p>
-            <w:pPr>
-              <w:spacing w:after="0" w:line="240" w:lineRule="auto"/>
-              <w:rPr>
-                <w:rFonts w:ascii="Arial" w:hAnsi="Arial"/>
-                <w:lang w:val="id-ID"/>
-              </w:rPr>
-            </w:pPr>
-          </w:p>
-        </w:tc>
-        <w:tc>
-          <w:tcPr>
-            <w:tcW w:w="1026" w:type="dxa"/>
+              <w:t xml:space="preserve"> ke Kabupaten (PP)</w:t>
+            </w:r>
+          </w:p>
+        </w:tc>
+        <w:tc>
+          <w:tcPr>
+            <w:tcW w:w="896" w:type="dxa"/>
             <w:tcBorders>
-              <w:top w:val="single" w:sz="4" w:space="0" w:color="auto"/>
-              <w:left w:val="single" w:sz="4" w:space="0" w:color="auto"/>
               <w:bottom w:val="nil"/>
               <w:right w:val="nil"/>
             </w:tcBorders>
             <w:vAlign w:val="center"/>
-            <w:hideMark/>
-          </w:tcPr>
-          <w:p>
-            <w:pPr>
-              <w:spacing w:after="0" w:line="240" w:lineRule="auto"/>
-              <w:jc w:val="right"/>
+          </w:tcPr>
+          <w:p>
+            <w:pPr>
+              <w:spacing w:after="0" w:line="240" w:lineRule="auto"/>
+              <w:jc w:val="center"/>
               <w:rPr>
                 <w:rFonts w:ascii="Arial" w:hAnsi="Arial"/>
               </w:rPr>
@@ -3981,15 +3929,12 @@
         </w:tc>
         <w:tc>
           <w:tcPr>
-            <w:tcW w:w="1941" w:type="dxa"/>
+            <w:tcW w:w="2742" w:type="dxa"/>
             <w:tcBorders>
-              <w:top w:val="single" w:sz="4" w:space="0" w:color="auto"/>
               <w:left w:val="nil"/>
               <w:bottom w:val="nil"/>
-              <w:right w:val="single" w:sz="4" w:space="0" w:color="auto"/>
             </w:tcBorders>
             <w:vAlign w:val="center"/>
-            <w:hideMark/>
           </w:tcPr>
           <w:p>
             <w:pPr>
@@ -4010,18 +3955,13 @@
               <w:rPr>
                 <w:rFonts w:ascii="Arial" w:hAnsi="Arial"/>
               </w:rPr>
-              <w:t>biaya_inap_riil</w:t>
-            </w:r>
-            <w:r>
-              <w:rPr>
-                <w:rFonts w:ascii="Arial" w:hAnsi="Arial"/>
-              </w:rPr>
-              <w:t>_total</w:t>
-            </w:r>
-            <w:proofErr w:type="spellEnd"/>
-            <w:r>
-              <w:rPr>
-                <w:rFonts w:ascii="Arial" w:hAnsi="Arial"/>
+              <w:t>transport_riil</w:t>
+            </w:r>
+            <w:proofErr w:type="spellEnd"/>
+            <w:r>
+              <w:rPr>
+                <w:rFonts w:ascii="Arial" w:hAnsi="Arial"/>
+                <w:noProof/>
               </w:rPr>
               <w:t>}</w:t>
             </w:r>
@@ -4036,20 +3976,17 @@
       </w:tr>
       <w:tr>
         <w:trPr>
-          <w:trHeight w:val="567"/>
+          <w:trHeight w:val="901"/>
           <w:jc w:val="center"/>
         </w:trPr>
         <w:tc>
           <w:tcPr>
-            <w:tcW w:w="747" w:type="dxa"/>
+            <w:tcW w:w="559" w:type="dxa"/>
             <w:tcBorders>
               <w:top w:val="nil"/>
-              <w:left w:val="single" w:sz="4" w:space="0" w:color="auto"/>
               <w:bottom w:val="nil"/>
-              <w:right w:val="single" w:sz="4" w:space="0" w:color="auto"/>
             </w:tcBorders>
             <w:vAlign w:val="center"/>
-            <w:hideMark/>
           </w:tcPr>
           <w:p>
             <w:pPr>
@@ -4063,18 +4000,16 @@
               <w:rPr>
                 <w:rFonts w:ascii="Arial" w:hAnsi="Arial"/>
               </w:rPr>
-              <w:t>2.</w:t>
-            </w:r>
-          </w:p>
-        </w:tc>
-        <w:tc>
-          <w:tcPr>
-            <w:tcW w:w="5603" w:type="dxa"/>
+              <w:t>2</w:t>
+            </w:r>
+          </w:p>
+        </w:tc>
+        <w:tc>
+          <w:tcPr>
+            <w:tcW w:w="4528" w:type="dxa"/>
             <w:tcBorders>
               <w:top w:val="nil"/>
-              <w:left w:val="single" w:sz="4" w:space="0" w:color="auto"/>
               <w:bottom w:val="nil"/>
-              <w:right w:val="single" w:sz="4" w:space="0" w:color="auto"/>
             </w:tcBorders>
             <w:vAlign w:val="center"/>
           </w:tcPr>
@@ -4083,62 +4018,125 @@
               <w:spacing w:after="0" w:line="240" w:lineRule="auto"/>
               <w:rPr>
                 <w:rFonts w:ascii="Arial" w:hAnsi="Arial"/>
+              </w:rPr>
+            </w:pPr>
+            <w:proofErr w:type="spellStart"/>
+            <w:r>
+              <w:rPr>
+                <w:rFonts w:ascii="Arial" w:hAnsi="Arial"/>
+              </w:rPr>
+              <w:t>Biaya</w:t>
+            </w:r>
+            <w:proofErr w:type="spellEnd"/>
+            <w:r>
+              <w:rPr>
+                <w:rFonts w:ascii="Arial" w:hAnsi="Arial"/>
+              </w:rPr>
+              <w:t xml:space="preserve"> </w:t>
+            </w:r>
+            <w:proofErr w:type="spellStart"/>
+            <w:r>
+              <w:rPr>
+                <w:rFonts w:ascii="Arial" w:hAnsi="Arial"/>
+              </w:rPr>
+              <w:t>Penginapan</w:t>
+            </w:r>
+            <w:proofErr w:type="spellEnd"/>
+            <w:r>
+              <w:rPr>
+                <w:rFonts w:ascii="Arial" w:hAnsi="Arial"/>
                 <w:lang w:val="id-ID"/>
               </w:rPr>
-            </w:pPr>
+              <w:t xml:space="preserve"> </w:t>
+            </w:r>
+            <w:r>
+              <w:rPr>
+                <w:rFonts w:ascii="Arial" w:hAnsi="Arial"/>
+              </w:rPr>
+              <w:t>(</w:t>
+            </w:r>
+            <w:r>
+              <w:rPr>
+                <w:rFonts w:ascii="Arial" w:hAnsi="Arial"/>
+              </w:rPr>
+              <w:t>${</w:t>
+            </w:r>
+            <w:proofErr w:type="spellStart"/>
+            <w:r>
+              <w:rPr>
+                <w:rFonts w:ascii="Arial" w:hAnsi="Arial"/>
+              </w:rPr>
+              <w:t>hari_inap_riil</w:t>
+            </w:r>
+            <w:proofErr w:type="spellEnd"/>
+            <w:r>
+              <w:rPr>
+                <w:rFonts w:ascii="Arial" w:hAnsi="Arial"/>
+              </w:rPr>
+              <w:t>}</w:t>
+            </w:r>
             <w:r>
               <w:rPr>
                 <w:rFonts w:ascii="Arial" w:hAnsi="Arial"/>
                 <w:lang w:val="id-ID"/>
               </w:rPr>
-              <w:t>Transport</w:t>
-            </w:r>
-            <w:proofErr w:type="spellStart"/>
-            <w:r>
-              <w:rPr>
-                <w:rFonts w:ascii="Arial" w:hAnsi="Arial"/>
-                <w:lang w:val="es-ES"/>
-              </w:rPr>
-              <w:t>asi</w:t>
-            </w:r>
-            <w:proofErr w:type="spellEnd"/>
+              <w:t xml:space="preserve"> hari x Rp </w:t>
+            </w:r>
+            <w:r>
+              <w:rPr>
+                <w:rFonts w:ascii="Arial" w:hAnsi="Arial"/>
+              </w:rPr>
+              <w:t>${</w:t>
+            </w:r>
+            <w:proofErr w:type="spellStart"/>
+            <w:r>
+              <w:rPr>
+                <w:rFonts w:ascii="Arial" w:hAnsi="Arial"/>
+              </w:rPr>
+              <w:t>biaya_inap_riil</w:t>
+            </w:r>
+            <w:proofErr w:type="spellEnd"/>
+            <w:r>
+              <w:rPr>
+                <w:rFonts w:ascii="Arial" w:hAnsi="Arial"/>
+              </w:rPr>
+              <w:t>}</w:t>
+            </w:r>
+            <w:r>
+              <w:rPr>
+                <w:rFonts w:ascii="Arial" w:hAnsi="Arial"/>
+              </w:rPr>
+              <w:t xml:space="preserve"> x </w:t>
+            </w:r>
             <w:r>
               <w:rPr>
                 <w:rFonts w:ascii="Arial" w:hAnsi="Arial"/>
                 <w:lang w:val="id-ID"/>
               </w:rPr>
-              <w:t xml:space="preserve"> ke Kabupaten/Kota (PP)</w:t>
-            </w:r>
-          </w:p>
-          <w:p>
-            <w:pPr>
-              <w:spacing w:after="0" w:line="240" w:lineRule="auto"/>
-              <w:rPr>
-                <w:rFonts w:ascii="Arial" w:hAnsi="Arial"/>
-                <w:lang w:val="id-ID"/>
-              </w:rPr>
-            </w:pPr>
-          </w:p>
-        </w:tc>
-        <w:tc>
-          <w:tcPr>
-            <w:tcW w:w="1026" w:type="dxa"/>
+              <w:t>30%</w:t>
+            </w:r>
+            <w:r>
+              <w:rPr>
+                <w:rFonts w:ascii="Arial" w:hAnsi="Arial"/>
+              </w:rPr>
+              <w:t>)</w:t>
+            </w:r>
+          </w:p>
+        </w:tc>
+        <w:tc>
+          <w:tcPr>
+            <w:tcW w:w="896" w:type="dxa"/>
             <w:tcBorders>
               <w:top w:val="nil"/>
-              <w:left w:val="single" w:sz="4" w:space="0" w:color="auto"/>
               <w:bottom w:val="nil"/>
               <w:right w:val="nil"/>
             </w:tcBorders>
             <w:vAlign w:val="center"/>
-            <w:hideMark/>
-          </w:tcPr>
-          <w:p>
-            <w:pPr>
-              <w:spacing w:after="0" w:line="240" w:lineRule="auto"/>
-              <w:jc w:val="right"/>
-              <w:rPr>
-                <w:rFonts w:ascii="Arial" w:hAnsi="Arial"/>
-              </w:rPr>
+          </w:tcPr>
+          <w:p>
+            <w:pPr>
+              <w:spacing w:after="0"/>
+              <w:jc w:val="center"/>
             </w:pPr>
             <w:proofErr w:type="spellStart"/>
             <w:r>
@@ -4158,15 +4156,13 @@
         </w:tc>
         <w:tc>
           <w:tcPr>
-            <w:tcW w:w="1941" w:type="dxa"/>
+            <w:tcW w:w="2742" w:type="dxa"/>
             <w:tcBorders>
               <w:top w:val="nil"/>
               <w:left w:val="nil"/>
               <w:bottom w:val="nil"/>
-              <w:right w:val="single" w:sz="4" w:space="0" w:color="auto"/>
             </w:tcBorders>
             <w:vAlign w:val="center"/>
-            <w:hideMark/>
           </w:tcPr>
           <w:p>
             <w:pPr>
@@ -4187,41 +4183,31 @@
               <w:rPr>
                 <w:rFonts w:ascii="Arial" w:hAnsi="Arial"/>
               </w:rPr>
-              <w:t>transport_riil</w:t>
-            </w:r>
-            <w:proofErr w:type="spellEnd"/>
-            <w:r>
-              <w:rPr>
-                <w:rFonts w:ascii="Arial" w:hAnsi="Arial"/>
-                <w:noProof/>
-              </w:rPr>
-              <w:t>}</w:t>
-            </w:r>
-            <w:r>
-              <w:rPr>
-                <w:rFonts w:ascii="Arial" w:hAnsi="Arial"/>
-              </w:rPr>
-              <w:t>,-</w:t>
+              <w:t>biaya_inap_riil_total</w:t>
+            </w:r>
+            <w:proofErr w:type="spellEnd"/>
+            <w:r>
+              <w:rPr>
+                <w:rFonts w:ascii="Arial" w:hAnsi="Arial"/>
+              </w:rPr>
+              <w:t>},-</w:t>
             </w:r>
           </w:p>
         </w:tc>
       </w:tr>
       <w:tr>
         <w:trPr>
-          <w:trHeight w:val="567"/>
+          <w:trHeight w:val="422"/>
           <w:jc w:val="center"/>
         </w:trPr>
         <w:tc>
           <w:tcPr>
-            <w:tcW w:w="747" w:type="dxa"/>
+            <w:tcW w:w="559" w:type="dxa"/>
             <w:tcBorders>
               <w:top w:val="nil"/>
-              <w:left w:val="single" w:sz="4" w:space="0" w:color="auto"/>
               <w:bottom w:val="nil"/>
-              <w:right w:val="single" w:sz="4" w:space="0" w:color="auto"/>
             </w:tcBorders>
             <w:vAlign w:val="center"/>
-            <w:hideMark/>
           </w:tcPr>
           <w:p>
             <w:pPr>
@@ -4235,18 +4221,16 @@
               <w:rPr>
                 <w:rFonts w:ascii="Arial" w:hAnsi="Arial"/>
               </w:rPr>
-              <w:t>3.</w:t>
-            </w:r>
-          </w:p>
-        </w:tc>
-        <w:tc>
-          <w:tcPr>
-            <w:tcW w:w="5603" w:type="dxa"/>
+              <w:t>3</w:t>
+            </w:r>
+          </w:p>
+        </w:tc>
+        <w:tc>
+          <w:tcPr>
+            <w:tcW w:w="4528" w:type="dxa"/>
             <w:tcBorders>
               <w:top w:val="nil"/>
-              <w:left w:val="single" w:sz="4" w:space="0" w:color="auto"/>
               <w:bottom w:val="nil"/>
-              <w:right w:val="single" w:sz="4" w:space="0" w:color="auto"/>
             </w:tcBorders>
             <w:vAlign w:val="center"/>
           </w:tcPr>
@@ -4255,46 +4239,31 @@
               <w:spacing w:after="0" w:line="240" w:lineRule="auto"/>
               <w:rPr>
                 <w:rFonts w:ascii="Arial" w:hAnsi="Arial"/>
+              </w:rPr>
+            </w:pPr>
+            <w:r>
+              <w:rPr>
+                <w:rFonts w:ascii="Arial" w:hAnsi="Arial"/>
                 <w:lang w:val="id-ID"/>
               </w:rPr>
-            </w:pPr>
-            <w:r>
-              <w:rPr>
-                <w:rFonts w:ascii="Arial" w:hAnsi="Arial"/>
-                <w:lang w:val="id-ID"/>
-              </w:rPr>
               <w:t>Taksi Bandara (PP)</w:t>
             </w:r>
           </w:p>
-          <w:p>
-            <w:pPr>
-              <w:spacing w:after="0" w:line="240" w:lineRule="auto"/>
-              <w:rPr>
-                <w:rFonts w:ascii="Arial" w:hAnsi="Arial"/>
-                <w:lang w:val="id-ID"/>
-              </w:rPr>
-            </w:pPr>
-          </w:p>
-        </w:tc>
-        <w:tc>
-          <w:tcPr>
-            <w:tcW w:w="1026" w:type="dxa"/>
+        </w:tc>
+        <w:tc>
+          <w:tcPr>
+            <w:tcW w:w="896" w:type="dxa"/>
             <w:tcBorders>
               <w:top w:val="nil"/>
-              <w:left w:val="single" w:sz="4" w:space="0" w:color="auto"/>
               <w:bottom w:val="nil"/>
               <w:right w:val="nil"/>
             </w:tcBorders>
             <w:vAlign w:val="center"/>
-            <w:hideMark/>
-          </w:tcPr>
-          <w:p>
-            <w:pPr>
-              <w:spacing w:after="0" w:line="240" w:lineRule="auto"/>
-              <w:jc w:val="right"/>
-              <w:rPr>
-                <w:rFonts w:ascii="Arial" w:hAnsi="Arial"/>
-              </w:rPr>
+          </w:tcPr>
+          <w:p>
+            <w:pPr>
+              <w:spacing w:after="0"/>
+              <w:jc w:val="center"/>
             </w:pPr>
             <w:proofErr w:type="spellStart"/>
             <w:r>
@@ -4314,15 +4283,13 @@
         </w:tc>
         <w:tc>
           <w:tcPr>
-            <w:tcW w:w="1941" w:type="dxa"/>
+            <w:tcW w:w="2742" w:type="dxa"/>
             <w:tcBorders>
               <w:top w:val="nil"/>
               <w:left w:val="nil"/>
               <w:bottom w:val="nil"/>
-              <w:right w:val="single" w:sz="4" w:space="0" w:color="auto"/>
             </w:tcBorders>
             <w:vAlign w:val="center"/>
-            <w:hideMark/>
           </w:tcPr>
           <w:p>
             <w:pPr>
@@ -4381,20 +4348,16 @@
       </w:tr>
       <w:tr>
         <w:trPr>
-          <w:trHeight w:val="567"/>
+          <w:trHeight w:val="649"/>
           <w:jc w:val="center"/>
         </w:trPr>
         <w:tc>
           <w:tcPr>
-            <w:tcW w:w="747" w:type="dxa"/>
+            <w:tcW w:w="559" w:type="dxa"/>
             <w:tcBorders>
               <w:top w:val="nil"/>
-              <w:left w:val="single" w:sz="4" w:space="0" w:color="auto"/>
-              <w:bottom w:val="single" w:sz="4" w:space="0" w:color="auto"/>
-              <w:right w:val="single" w:sz="4" w:space="0" w:color="auto"/>
             </w:tcBorders>
             <w:vAlign w:val="center"/>
-            <w:hideMark/>
           </w:tcPr>
           <w:p>
             <w:pPr>
@@ -4402,139 +4365,145 @@
               <w:jc w:val="center"/>
               <w:rPr>
                 <w:rFonts w:ascii="Arial" w:hAnsi="Arial"/>
-                <w:lang w:val="id-ID"/>
-              </w:rPr>
-            </w:pPr>
-            <w:r>
-              <w:rPr>
-                <w:rFonts w:ascii="Arial" w:hAnsi="Arial"/>
-                <w:lang w:val="id-ID"/>
-              </w:rPr>
-              <w:t>4.</w:t>
-            </w:r>
-          </w:p>
-        </w:tc>
-        <w:tc>
-          <w:tcPr>
-            <w:tcW w:w="5603" w:type="dxa"/>
+              </w:rPr>
+            </w:pPr>
+            <w:r>
+              <w:rPr>
+                <w:rFonts w:ascii="Arial" w:hAnsi="Arial"/>
+              </w:rPr>
+              <w:t>4</w:t>
+            </w:r>
+          </w:p>
+        </w:tc>
+        <w:tc>
+          <w:tcPr>
+            <w:tcW w:w="4528" w:type="dxa"/>
             <w:tcBorders>
               <w:top w:val="nil"/>
-              <w:left w:val="single" w:sz="4" w:space="0" w:color="auto"/>
-              <w:bottom w:val="single" w:sz="4" w:space="0" w:color="auto"/>
-              <w:right w:val="single" w:sz="4" w:space="0" w:color="auto"/>
             </w:tcBorders>
             <w:vAlign w:val="center"/>
-            <w:hideMark/>
-          </w:tcPr>
-          <w:p>
-            <w:pPr>
-              <w:spacing w:after="0" w:line="240" w:lineRule="auto"/>
+          </w:tcPr>
+          <w:p>
+            <w:pPr>
+              <w:spacing w:after="0" w:line="240" w:lineRule="auto"/>
+              <w:rPr>
+                <w:rFonts w:ascii="Arial" w:hAnsi="Arial"/>
+              </w:rPr>
+            </w:pPr>
+            <w:r>
               <w:rPr>
                 <w:rFonts w:ascii="Arial" w:hAnsi="Arial"/>
                 <w:lang w:val="id-ID"/>
               </w:rPr>
-            </w:pPr>
+              <w:t xml:space="preserve">Uang Representasi </w:t>
+            </w:r>
+            <w:r>
+              <w:rPr>
+                <w:rFonts w:ascii="Arial" w:hAnsi="Arial"/>
+                <w:lang w:val="es-ES"/>
+              </w:rPr>
+              <w:t>${</w:t>
+            </w:r>
             <w:r>
               <w:rPr>
                 <w:rFonts w:ascii="Arial" w:hAnsi="Arial"/>
                 <w:lang w:val="id-ID"/>
               </w:rPr>
-              <w:t xml:space="preserve">Uang Representasi </w:t>
+              <w:t>x_hari</w:t>
             </w:r>
             <w:r>
               <w:rPr>
                 <w:rFonts w:ascii="Arial" w:hAnsi="Arial"/>
                 <w:lang w:val="es-ES"/>
               </w:rPr>
+              <w:t>}</w:t>
+            </w:r>
+            <w:r>
+              <w:rPr>
+                <w:rFonts w:ascii="Arial" w:hAnsi="Arial"/>
+                <w:lang w:val="es-ES"/>
+              </w:rPr>
+              <w:t xml:space="preserve"> </w:t>
+            </w:r>
+            <w:proofErr w:type="spellStart"/>
+            <w:r>
+              <w:rPr>
+                <w:rFonts w:ascii="Arial" w:hAnsi="Arial"/>
+                <w:lang w:val="es-ES"/>
+              </w:rPr>
+              <w:t>hari</w:t>
+            </w:r>
+            <w:proofErr w:type="spellEnd"/>
+            <w:r>
+              <w:rPr>
+                <w:rFonts w:ascii="Arial" w:hAnsi="Arial"/>
+                <w:lang w:val="id-ID"/>
+              </w:rPr>
+              <w:t xml:space="preserve"> x Rp </w:t>
+            </w:r>
+            <w:r>
+              <w:rPr>
+                <w:rFonts w:ascii="Arial" w:hAnsi="Arial"/>
+                <w:lang w:val="es-ES"/>
+              </w:rPr>
               <w:t>${</w:t>
             </w:r>
-            <w:r>
-              <w:rPr>
-                <w:rFonts w:ascii="Arial" w:hAnsi="Arial"/>
-                <w:lang w:val="id-ID"/>
-              </w:rPr>
-              <w:t>x_hari</w:t>
-            </w:r>
+            <w:proofErr w:type="spellStart"/>
             <w:r>
               <w:rPr>
                 <w:rFonts w:ascii="Arial" w:hAnsi="Arial"/>
                 <w:lang w:val="es-ES"/>
               </w:rPr>
+              <w:t>representasi_riil</w:t>
+            </w:r>
+            <w:proofErr w:type="spellEnd"/>
+            <w:r>
+              <w:rPr>
+                <w:rFonts w:ascii="Arial" w:hAnsi="Arial"/>
+                <w:lang w:val="es-ES"/>
+              </w:rPr>
               <w:t>}</w:t>
             </w:r>
-            <w:r>
-              <w:rPr>
-                <w:rFonts w:ascii="Arial" w:hAnsi="Arial"/>
-                <w:lang w:val="id-ID"/>
-              </w:rPr>
-              <w:t xml:space="preserve"> x Rp </w:t>
-            </w:r>
-            <w:r>
-              <w:rPr>
-                <w:rFonts w:ascii="Arial" w:hAnsi="Arial"/>
-                <w:lang w:val="es-ES"/>
-              </w:rPr>
-              <w:t>${</w:t>
-            </w:r>
-            <w:proofErr w:type="spellStart"/>
-            <w:r>
-              <w:rPr>
-                <w:rFonts w:ascii="Arial" w:hAnsi="Arial"/>
-                <w:lang w:val="es-ES"/>
-              </w:rPr>
-              <w:t>representasi_riil</w:t>
-            </w:r>
-            <w:proofErr w:type="spellEnd"/>
-            <w:r>
-              <w:rPr>
-                <w:rFonts w:ascii="Arial" w:hAnsi="Arial"/>
-                <w:lang w:val="es-ES"/>
-              </w:rPr>
-              <w:t>}</w:t>
-            </w:r>
-          </w:p>
-        </w:tc>
-        <w:tc>
-          <w:tcPr>
-            <w:tcW w:w="1026" w:type="dxa"/>
+          </w:p>
+        </w:tc>
+        <w:tc>
+          <w:tcPr>
+            <w:tcW w:w="896" w:type="dxa"/>
             <w:tcBorders>
               <w:top w:val="nil"/>
-              <w:left w:val="single" w:sz="4" w:space="0" w:color="auto"/>
-              <w:bottom w:val="single" w:sz="4" w:space="0" w:color="auto"/>
               <w:right w:val="nil"/>
             </w:tcBorders>
             <w:vAlign w:val="center"/>
-            <w:hideMark/>
-          </w:tcPr>
-          <w:p>
-            <w:pPr>
-              <w:spacing w:after="0" w:line="240" w:lineRule="auto"/>
-              <w:jc w:val="right"/>
-              <w:rPr>
-                <w:rFonts w:ascii="Arial" w:hAnsi="Arial"/>
-                <w:lang w:val="id-ID"/>
-              </w:rPr>
-            </w:pPr>
-            <w:r>
-              <w:rPr>
-                <w:rFonts w:ascii="Arial" w:hAnsi="Arial"/>
-                <w:lang w:val="id-ID"/>
-              </w:rPr>
-              <w:t>Rp.</w:t>
-            </w:r>
-          </w:p>
-        </w:tc>
-        <w:tc>
-          <w:tcPr>
-            <w:tcW w:w="1941" w:type="dxa"/>
+          </w:tcPr>
+          <w:p>
+            <w:pPr>
+              <w:spacing w:after="0"/>
+              <w:jc w:val="center"/>
+            </w:pPr>
+            <w:proofErr w:type="spellStart"/>
+            <w:r>
+              <w:rPr>
+                <w:rFonts w:ascii="Arial" w:hAnsi="Arial"/>
+              </w:rPr>
+              <w:t>Rp</w:t>
+            </w:r>
+            <w:proofErr w:type="spellEnd"/>
+            <w:r>
+              <w:rPr>
+                <w:rFonts w:ascii="Arial" w:hAnsi="Arial"/>
+              </w:rPr>
+              <w:t>.</w:t>
+            </w:r>
+          </w:p>
+        </w:tc>
+        <w:tc>
+          <w:tcPr>
+            <w:tcW w:w="2742" w:type="dxa"/>
             <w:tcBorders>
               <w:top w:val="nil"/>
               <w:left w:val="nil"/>
-              <w:bottom w:val="single" w:sz="4" w:space="0" w:color="auto"/>
-              <w:right w:val="single" w:sz="4" w:space="0" w:color="auto"/>
             </w:tcBorders>
             <w:vAlign w:val="center"/>
-            <w:hideMark/>
           </w:tcPr>
           <w:p>
             <w:pPr>
@@ -4542,7 +4511,6 @@
               <w:jc w:val="right"/>
               <w:rPr>
                 <w:rFonts w:ascii="Arial" w:hAnsi="Arial"/>
-                <w:lang w:val="id-ID"/>
               </w:rPr>
             </w:pPr>
             <w:r>
@@ -4580,95 +4548,181 @@
       </w:tr>
       <w:tr>
         <w:trPr>
-          <w:trHeight w:val="512"/>
+          <w:trHeight w:val="305"/>
           <w:jc w:val="center"/>
         </w:trPr>
         <w:tc>
           <w:tcPr>
-            <w:tcW w:w="6350" w:type="dxa"/>
+            <w:tcW w:w="5087" w:type="dxa"/>
             <w:gridSpan w:val="2"/>
+            <w:vAlign w:val="center"/>
+          </w:tcPr>
+          <w:p>
+            <w:pPr>
+              <w:spacing w:after="0" w:line="240" w:lineRule="auto"/>
+              <w:jc w:val="center"/>
+              <w:rPr>
+                <w:rFonts w:ascii="Arial" w:hAnsi="Arial"/>
+                <w:b/>
+              </w:rPr>
+            </w:pPr>
+            <w:proofErr w:type="spellStart"/>
+            <w:r>
+              <w:rPr>
+                <w:rFonts w:ascii="Arial" w:hAnsi="Arial"/>
+                <w:b/>
+              </w:rPr>
+              <w:t>Jumlah</w:t>
+            </w:r>
+            <w:proofErr w:type="spellEnd"/>
+          </w:p>
+        </w:tc>
+        <w:tc>
+          <w:tcPr>
+            <w:tcW w:w="896" w:type="dxa"/>
+            <w:vMerge w:val="restart"/>
             <w:tcBorders>
-              <w:top w:val="single" w:sz="4" w:space="0" w:color="auto"/>
-              <w:left w:val="single" w:sz="4" w:space="0" w:color="auto"/>
-              <w:bottom w:val="single" w:sz="4" w:space="0" w:color="auto"/>
-              <w:right w:val="single" w:sz="4" w:space="0" w:color="auto"/>
+              <w:right w:val="nil"/>
             </w:tcBorders>
             <w:vAlign w:val="center"/>
-            <w:hideMark/>
-          </w:tcPr>
-          <w:p>
-            <w:pPr>
-              <w:spacing w:after="0" w:line="240" w:lineRule="auto"/>
-              <w:rPr>
-                <w:rFonts w:ascii="Arial" w:hAnsi="Arial"/>
+          </w:tcPr>
+          <w:p>
+            <w:pPr>
+              <w:spacing w:after="0" w:line="240" w:lineRule="auto"/>
+              <w:jc w:val="center"/>
+              <w:rPr>
+                <w:rFonts w:ascii="Arial" w:hAnsi="Arial"/>
+                <w:lang w:val="es-ES"/>
+              </w:rPr>
+            </w:pPr>
+            <w:proofErr w:type="spellStart"/>
+            <w:r>
+              <w:rPr>
+                <w:rFonts w:ascii="Arial" w:hAnsi="Arial"/>
+                <w:lang w:val="es-ES"/>
+              </w:rPr>
+              <w:t>Rp</w:t>
+            </w:r>
+            <w:proofErr w:type="spellEnd"/>
+            <w:r>
+              <w:rPr>
+                <w:rFonts w:ascii="Arial" w:hAnsi="Arial"/>
+                <w:lang w:val="es-ES"/>
+              </w:rPr>
+              <w:t>.</w:t>
+            </w:r>
+          </w:p>
+        </w:tc>
+        <w:tc>
+          <w:tcPr>
+            <w:tcW w:w="2742" w:type="dxa"/>
+            <w:vMerge w:val="restart"/>
+            <w:tcBorders>
+              <w:left w:val="nil"/>
+            </w:tcBorders>
+            <w:vAlign w:val="center"/>
+          </w:tcPr>
+          <w:p>
+            <w:pPr>
+              <w:spacing w:after="0" w:line="240" w:lineRule="auto"/>
+              <w:jc w:val="right"/>
+              <w:rPr>
+                <w:rFonts w:ascii="Arial" w:hAnsi="Arial"/>
+                <w:lang w:val="es-ES"/>
+              </w:rPr>
+            </w:pPr>
+            <w:r>
+              <w:rPr>
+                <w:rFonts w:ascii="Arial" w:hAnsi="Arial"/>
+                <w:lang w:val="es-ES"/>
+              </w:rPr>
+              <w:t>${</w:t>
+            </w:r>
+            <w:proofErr w:type="spellStart"/>
+            <w:r>
+              <w:rPr>
+                <w:rFonts w:ascii="Arial" w:hAnsi="Arial"/>
+                <w:lang w:val="es-ES"/>
+              </w:rPr>
+              <w:t>jumlah_riil</w:t>
+            </w:r>
+            <w:proofErr w:type="spellEnd"/>
+            <w:r>
+              <w:rPr>
+                <w:rFonts w:ascii="Arial" w:hAnsi="Arial"/>
+                <w:lang w:val="es-ES"/>
+              </w:rPr>
+              <w:t>}</w:t>
+            </w:r>
+            <w:r>
+              <w:rPr>
+                <w:rFonts w:ascii="Arial" w:hAnsi="Arial"/>
+                <w:lang w:val="id-ID"/>
+              </w:rPr>
+              <w:t>,-</w:t>
+            </w:r>
+          </w:p>
+        </w:tc>
+      </w:tr>
+      <w:tr>
+        <w:trPr>
+          <w:trHeight w:val="323"/>
+          <w:jc w:val="center"/>
+        </w:trPr>
+        <w:tc>
+          <w:tcPr>
+            <w:tcW w:w="5087" w:type="dxa"/>
+            <w:gridSpan w:val="2"/>
+            <w:vAlign w:val="center"/>
+          </w:tcPr>
+          <w:p>
+            <w:pPr>
+              <w:spacing w:after="0" w:line="240" w:lineRule="auto"/>
+              <w:jc w:val="center"/>
+              <w:rPr>
+                <w:rFonts w:ascii="Arial" w:hAnsi="Arial"/>
+                <w:b/>
+                <w:lang w:val="id-ID"/>
+              </w:rPr>
+            </w:pPr>
+            <w:r>
+              <w:rPr>
+                <w:rFonts w:ascii="Arial" w:hAnsi="Arial"/>
+                <w:b/>
+                <w:i/>
+              </w:rPr>
+              <w:fldChar w:fldCharType="begin"/>
+            </w:r>
+            <w:r>
+              <w:rPr>
+                <w:rFonts w:ascii="Arial" w:hAnsi="Arial"/>
+                <w:b/>
                 <w:i/>
                 <w:lang w:val="id-ID"/>
               </w:rPr>
-            </w:pPr>
-            <w:r>
-              <w:rPr>
-                <w:rFonts w:ascii="Arial" w:hAnsi="Arial"/>
-                <w:lang w:val="id-ID"/>
-              </w:rPr>
-              <w:t xml:space="preserve">Jumlah </w:t>
-            </w:r>
-            <w:r>
-              <w:rPr>
-                <w:rFonts w:ascii="Arial" w:hAnsi="Arial"/>
+              <w:instrText xml:space="preserve"> MERGEFIELD HRFBESAR </w:instrText>
+            </w:r>
+            <w:r>
+              <w:rPr>
+                <w:rFonts w:ascii="Arial" w:hAnsi="Arial"/>
+                <w:b/>
                 <w:i/>
-                <w:lang w:val="id-ID"/>
-              </w:rPr>
-              <w:t xml:space="preserve">: </w:t>
-            </w:r>
-            <w:r>
-              <w:rPr>
-                <w:rFonts w:ascii="Arial" w:hAnsi="Arial"/>
-                <w:i/>
-              </w:rPr>
-              <w:fldChar w:fldCharType="begin"/>
-            </w:r>
-            <w:r>
-              <w:rPr>
-                <w:rFonts w:ascii="Arial" w:hAnsi="Arial"/>
-                <w:i/>
-                <w:lang w:val="id-ID"/>
-              </w:rPr>
-              <w:instrText xml:space="preserve"> MERGEFIELD HRFBESAR </w:instrText>
-            </w:r>
-            <w:r>
-              <w:rPr>
-                <w:rFonts w:ascii="Arial" w:hAnsi="Arial"/>
-                <w:i/>
               </w:rPr>
               <w:fldChar w:fldCharType="separate"/>
             </w:r>
             <w:r>
               <w:rPr>
                 <w:rFonts w:ascii="Arial" w:hAnsi="Arial"/>
+                <w:b/>
                 <w:i/>
                 <w:noProof/>
               </w:rPr>
-              <w:t>${</w:t>
-            </w:r>
-            <w:r>
-              <w:rPr>
-                <w:rFonts w:ascii="Arial" w:hAnsi="Arial"/>
-                <w:i/>
-                <w:noProof/>
-              </w:rPr>
-              <w:t>terbilang_jumlah_riil</w:t>
-            </w:r>
-            <w:r>
-              <w:rPr>
-                <w:rFonts w:ascii="Arial" w:hAnsi="Arial"/>
-                <w:i/>
-                <w:noProof/>
-              </w:rPr>
-              <w:t>}</w:t>
-            </w:r>
-            <w:r>
-              <w:rPr>
-                <w:rFonts w:ascii="Arial" w:hAnsi="Arial"/>
+              <w:t>${terbilang_jumlah_riil}</w:t>
+            </w:r>
+            <w:r>
+              <w:rPr>
+                <w:rFonts w:ascii="Arial" w:hAnsi="Arial"/>
+                <w:b/>
                 <w:i/>
                 <w:noProof/>
                 <w:lang w:val="id-ID"/>
@@ -4678,6 +4732,7 @@
             <w:r>
               <w:rPr>
                 <w:rFonts w:ascii="Arial" w:hAnsi="Arial"/>
+                <w:b/>
                 <w:i/>
               </w:rPr>
               <w:fldChar w:fldCharType="end"/>
@@ -4686,85 +4741,40 @@
         </w:tc>
         <w:tc>
           <w:tcPr>
-            <w:tcW w:w="1026" w:type="dxa"/>
+            <w:tcW w:w="896" w:type="dxa"/>
+            <w:vMerge/>
             <w:tcBorders>
-              <w:top w:val="single" w:sz="4" w:space="0" w:color="auto"/>
-              <w:left w:val="single" w:sz="4" w:space="0" w:color="auto"/>
-              <w:bottom w:val="single" w:sz="4" w:space="0" w:color="auto"/>
               <w:right w:val="nil"/>
             </w:tcBorders>
             <w:vAlign w:val="center"/>
-            <w:hideMark/>
-          </w:tcPr>
-          <w:p>
-            <w:pPr>
-              <w:spacing w:after="0" w:line="240" w:lineRule="auto"/>
-              <w:jc w:val="right"/>
-              <w:rPr>
-                <w:rFonts w:ascii="Arial" w:hAnsi="Arial"/>
-                <w:lang w:val="id-ID"/>
-              </w:rPr>
-            </w:pPr>
-            <w:r>
-              <w:rPr>
-                <w:rFonts w:ascii="Arial" w:hAnsi="Arial"/>
-                <w:lang w:val="id-ID"/>
-              </w:rPr>
-              <w:t>Rp.</w:t>
-            </w:r>
-          </w:p>
-        </w:tc>
-        <w:tc>
-          <w:tcPr>
-            <w:tcW w:w="1941" w:type="dxa"/>
+          </w:tcPr>
+          <w:p>
+            <w:pPr>
+              <w:jc w:val="center"/>
+              <w:rPr>
+                <w:rFonts w:ascii="Arial" w:hAnsi="Arial"/>
+              </w:rPr>
+            </w:pPr>
+          </w:p>
+        </w:tc>
+        <w:tc>
+          <w:tcPr>
+            <w:tcW w:w="2742" w:type="dxa"/>
+            <w:vMerge/>
             <w:tcBorders>
-              <w:top w:val="single" w:sz="4" w:space="0" w:color="auto"/>
               <w:left w:val="nil"/>
-              <w:bottom w:val="single" w:sz="4" w:space="0" w:color="auto"/>
-              <w:right w:val="single" w:sz="4" w:space="0" w:color="auto"/>
             </w:tcBorders>
             <w:vAlign w:val="center"/>
-            <w:hideMark/>
-          </w:tcPr>
-          <w:p>
-            <w:pPr>
-              <w:spacing w:after="0" w:line="240" w:lineRule="auto"/>
-              <w:jc w:val="right"/>
-              <w:rPr>
-                <w:rFonts w:ascii="Arial" w:hAnsi="Arial"/>
-                <w:lang w:val="id-ID"/>
-              </w:rPr>
-            </w:pPr>
-            <w:r>
+          </w:tcPr>
+          <w:p>
+            <w:pPr>
+              <w:spacing w:after="0" w:line="240" w:lineRule="auto"/>
+              <w:jc w:val="center"/>
               <w:rPr>
                 <w:rFonts w:ascii="Arial" w:hAnsi="Arial"/>
                 <w:lang w:val="es-ES"/>
               </w:rPr>
-              <w:t>${</w:t>
-            </w:r>
-            <w:proofErr w:type="spellStart"/>
-            <w:r>
-              <w:rPr>
-                <w:rFonts w:ascii="Arial" w:hAnsi="Arial"/>
-                <w:lang w:val="es-ES"/>
-              </w:rPr>
-              <w:t>jumlah_riil</w:t>
-            </w:r>
-            <w:proofErr w:type="spellEnd"/>
-            <w:r>
-              <w:rPr>
-                <w:rFonts w:ascii="Arial" w:hAnsi="Arial"/>
-                <w:lang w:val="es-ES"/>
-              </w:rPr>
-              <w:t>}</w:t>
-            </w:r>
-            <w:r>
-              <w:rPr>
-                <w:rFonts w:ascii="Arial" w:hAnsi="Arial"/>
-                <w:lang w:val="id-ID"/>
-              </w:rPr>
-              <w:t>,-</w:t>
-            </w:r>
+            </w:pPr>
           </w:p>
         </w:tc>
       </w:tr>
@@ -4830,7 +4840,6 @@
     <w:p>
       <w:pPr>
         <w:spacing w:after="0" w:line="240" w:lineRule="auto"/>
-        <w:ind w:left="360" w:hanging="360"/>
         <w:jc w:val="both"/>
         <w:rPr>
           <w:rFonts w:ascii="Arial" w:hAnsi="Arial"/>
@@ -4842,7 +4851,6 @@
           <w:rFonts w:ascii="Arial" w:hAnsi="Arial"/>
           <w:lang w:val="id-ID"/>
         </w:rPr>
-        <w:tab/>
         <w:t>Demikian pernyataan ini kami buat dengan sebenarnya untuk dipergunakan sebagaimana mestinya.</w:t>
       </w:r>
     </w:p>
@@ -4959,7 +4967,7 @@
       <w:tblPr>
         <w:tblStyle w:val="TableGrid"/>
         <w:tblW w:w="9611" w:type="dxa"/>
-        <w:tblInd w:w="137" w:type="dxa"/>
+        <w:tblInd w:w="-90" w:type="dxa"/>
         <w:tblBorders>
           <w:top w:val="none" w:sz="0" w:space="0" w:color="auto"/>
           <w:left w:val="none" w:sz="0" w:space="0" w:color="auto"/>
@@ -4991,6 +4999,15 @@
                 <w:lang w:val="id-ID"/>
               </w:rPr>
             </w:pPr>
+            <w:bookmarkStart w:id="0" w:name="_GoBack"/>
+            <w:bookmarkEnd w:id="0"/>
+            <w:r>
+              <w:rPr>
+                <w:rFonts w:ascii="Arial" w:hAnsi="Arial"/>
+                <w:lang w:val="id-ID"/>
+              </w:rPr>
+              <w:t>Mengetahui/menyetujui</w:t>
+            </w:r>
           </w:p>
         </w:tc>
         <w:tc>
@@ -5013,14 +5030,7 @@
                 <w:rFonts w:ascii="Arial" w:hAnsi="Arial"/>
                 <w:lang w:val="id-ID"/>
               </w:rPr>
-              <w:t>${</w:t>
-            </w:r>
-            <w:r>
-              <w:rPr>
-                <w:rFonts w:ascii="Arial" w:hAnsi="Arial"/>
-                <w:lang w:val="id-ID"/>
-              </w:rPr>
-              <w:t>kota</w:t>
+              <w:t>${kota</w:t>
             </w:r>
             <w:r>
               <w:rPr>
@@ -5094,7 +5104,7 @@
                 <w:rFonts w:ascii="Arial" w:hAnsi="Arial"/>
                 <w:lang w:val="id-ID"/>
               </w:rPr>
-              <w:t>Mengetahui/menyetujui</w:t>
+              <w:t>Pejabat Pembuat Komitmen</w:t>
             </w:r>
           </w:p>
         </w:tc>
@@ -5146,7 +5156,7 @@
                 <w:rFonts w:ascii="Arial" w:hAnsi="Arial"/>
                 <w:lang w:val="id-ID"/>
               </w:rPr>
-              <w:t>Pejabat Pembuat Komitmen</w:t>
+              <w:t>Prog. ${des_program}</w:t>
             </w:r>
           </w:p>
         </w:tc>
@@ -5380,11 +5390,13 @@
               <w:jc w:val="both"/>
               <w:rPr>
                 <w:rFonts w:ascii="Arial" w:hAnsi="Arial"/>
-              </w:rPr>
-            </w:pPr>
-            <w:r>
-              <w:rPr>
-                <w:rFonts w:ascii="Arial" w:hAnsi="Arial"/>
+                <w:b/>
+              </w:rPr>
+            </w:pPr>
+            <w:r>
+              <w:rPr>
+                <w:rFonts w:ascii="Arial" w:hAnsi="Arial"/>
+                <w:b/>
               </w:rPr>
               <w:t>${</w:t>
             </w:r>
@@ -5392,6 +5404,7 @@
             <w:r>
               <w:rPr>
                 <w:rFonts w:ascii="Arial" w:hAnsi="Arial"/>
+                <w:b/>
               </w:rPr>
               <w:t>nama_ppk</w:t>
             </w:r>
@@ -5399,6 +5412,7 @@
             <w:r>
               <w:rPr>
                 <w:rFonts w:ascii="Arial" w:hAnsi="Arial"/>
+                <w:b/>
               </w:rPr>
               <w:t>}</w:t>
             </w:r>
@@ -5417,11 +5431,13 @@
               <w:jc w:val="both"/>
               <w:rPr>
                 <w:rFonts w:ascii="Arial" w:hAnsi="Arial"/>
-              </w:rPr>
-            </w:pPr>
-            <w:r>
-              <w:rPr>
-                <w:rFonts w:ascii="Arial" w:hAnsi="Arial"/>
+                <w:b/>
+              </w:rPr>
+            </w:pPr>
+            <w:r>
+              <w:rPr>
+                <w:rFonts w:ascii="Arial" w:hAnsi="Arial"/>
+                <w:b/>
               </w:rPr>
               <w:t>${</w:t>
             </w:r>
@@ -5429,6 +5445,7 @@
             <w:r>
               <w:rPr>
                 <w:rFonts w:ascii="Arial" w:hAnsi="Arial"/>
+                <w:b/>
               </w:rPr>
               <w:t>nama</w:t>
             </w:r>
@@ -5436,6 +5453,7 @@
             <w:r>
               <w:rPr>
                 <w:rFonts w:ascii="Arial" w:hAnsi="Arial"/>
+                <w:b/>
               </w:rPr>
               <w:t>}</w:t>
             </w:r>
@@ -5456,24 +5474,21 @@
               <w:jc w:val="both"/>
               <w:rPr>
                 <w:rFonts w:ascii="Arial" w:hAnsi="Arial"/>
-              </w:rPr>
-            </w:pPr>
-            <w:r>
-              <w:rPr>
-                <w:rFonts w:ascii="Arial" w:hAnsi="Arial"/>
-              </w:rPr>
-              <w:t xml:space="preserve">NIP. </w:t>
-            </w:r>
-            <w:r>
-              <w:rPr>
-                <w:rFonts w:ascii="Arial" w:hAnsi="Arial"/>
-              </w:rPr>
-              <w:t>${</w:t>
-            </w:r>
-            <w:proofErr w:type="spellStart"/>
-            <w:r>
-              <w:rPr>
-                <w:rFonts w:ascii="Arial" w:hAnsi="Arial"/>
+                <w:b/>
+              </w:rPr>
+            </w:pPr>
+            <w:r>
+              <w:rPr>
+                <w:rFonts w:ascii="Arial" w:hAnsi="Arial"/>
+                <w:b/>
+              </w:rPr>
+              <w:t>NIP. ${</w:t>
+            </w:r>
+            <w:proofErr w:type="spellStart"/>
+            <w:r>
+              <w:rPr>
+                <w:rFonts w:ascii="Arial" w:hAnsi="Arial"/>
+                <w:b/>
               </w:rPr>
               <w:t>nip_ppk</w:t>
             </w:r>
@@ -5481,6 +5496,7 @@
             <w:r>
               <w:rPr>
                 <w:rFonts w:ascii="Arial" w:hAnsi="Arial"/>
+                <w:b/>
               </w:rPr>
               <w:t>}</w:t>
             </w:r>
@@ -5499,34 +5515,16 @@
               <w:jc w:val="both"/>
               <w:rPr>
                 <w:rFonts w:ascii="Arial" w:hAnsi="Arial"/>
-              </w:rPr>
-            </w:pPr>
-            <w:r>
-              <w:rPr>
-                <w:rFonts w:ascii="Arial" w:hAnsi="Arial"/>
-              </w:rPr>
-              <w:t xml:space="preserve">NIP. </w:t>
-            </w:r>
-            <w:r>
-              <w:rPr>
-                <w:rFonts w:ascii="Arial" w:hAnsi="Arial"/>
-              </w:rPr>
-              <w:t>${</w:t>
-            </w:r>
-            <w:r>
-              <w:rPr>
-                <w:rFonts w:ascii="Arial" w:hAnsi="Arial"/>
-              </w:rPr>
-              <w:t>nip</w:t>
-            </w:r>
-            <w:r>
-              <w:rPr>
-                <w:rFonts w:ascii="Arial" w:hAnsi="Arial"/>
-              </w:rPr>
-              <w:t>}</w:t>
-            </w:r>
-            <w:bookmarkStart w:id="0" w:name="_GoBack"/>
-            <w:bookmarkEnd w:id="0"/>
+                <w:b/>
+              </w:rPr>
+            </w:pPr>
+            <w:r>
+              <w:rPr>
+                <w:rFonts w:ascii="Arial" w:hAnsi="Arial"/>
+                <w:b/>
+              </w:rPr>
+              <w:t>NIP. ${nip}</w:t>
+            </w:r>
           </w:p>
         </w:tc>
       </w:tr>

</xml_diff>

<commit_message>
todo add var hari penginapan for kwitansi
</commit_message>
<xml_diff>
--- a/web/template/template_2022/template_kwitansi_luar_kota.docx
+++ b/web/template/template_2022/template_kwitansi_luar_kota.docx
@@ -927,6 +927,211 @@
               <w:spacing w:after="0" w:line="240" w:lineRule="auto"/>
               <w:rPr>
                 <w:rFonts w:ascii="Arial" w:hAnsi="Arial"/>
+                <w:lang w:val="id-ID"/>
+              </w:rPr>
+            </w:pPr>
+            <w:r>
+              <w:rPr>
+                <w:rFonts w:ascii="Arial" w:hAnsi="Arial"/>
+                <w:lang w:val="id-ID"/>
+              </w:rPr>
+              <w:t xml:space="preserve">Uang Representasi </w:t>
+            </w:r>
+            <w:r>
+              <w:rPr>
+                <w:rFonts w:ascii="Arial" w:hAnsi="Arial"/>
+                <w:lang w:val="es-ES"/>
+              </w:rPr>
+              <w:t>${</w:t>
+            </w:r>
+            <w:r>
+              <w:rPr>
+                <w:rFonts w:ascii="Arial" w:hAnsi="Arial"/>
+                <w:lang w:val="id-ID"/>
+              </w:rPr>
+              <w:t>x_hari</w:t>
+            </w:r>
+            <w:r>
+              <w:rPr>
+                <w:rFonts w:ascii="Arial" w:hAnsi="Arial"/>
+                <w:lang w:val="es-ES"/>
+              </w:rPr>
+              <w:t>}</w:t>
+            </w:r>
+            <w:r>
+              <w:rPr>
+                <w:rFonts w:ascii="Arial" w:hAnsi="Arial"/>
+                <w:lang w:val="es-ES"/>
+              </w:rPr>
+              <w:t xml:space="preserve"> </w:t>
+            </w:r>
+            <w:proofErr w:type="spellStart"/>
+            <w:r>
+              <w:rPr>
+                <w:rFonts w:ascii="Arial" w:hAnsi="Arial"/>
+                <w:lang w:val="es-ES"/>
+              </w:rPr>
+              <w:t>hari</w:t>
+            </w:r>
+            <w:proofErr w:type="spellEnd"/>
+            <w:r>
+              <w:rPr>
+                <w:rFonts w:ascii="Arial" w:hAnsi="Arial"/>
+                <w:lang w:val="id-ID"/>
+              </w:rPr>
+              <w:t xml:space="preserve"> x Rp </w:t>
+            </w:r>
+            <w:r>
+              <w:rPr>
+                <w:rFonts w:ascii="Arial" w:hAnsi="Arial"/>
+                <w:lang w:val="es-ES"/>
+              </w:rPr>
+              <w:t>${</w:t>
+            </w:r>
+            <w:proofErr w:type="spellStart"/>
+            <w:r>
+              <w:rPr>
+                <w:rFonts w:ascii="Arial" w:hAnsi="Arial"/>
+                <w:lang w:val="es-ES"/>
+              </w:rPr>
+              <w:t>representasi_riil</w:t>
+            </w:r>
+            <w:proofErr w:type="spellEnd"/>
+            <w:r>
+              <w:rPr>
+                <w:rFonts w:ascii="Arial" w:hAnsi="Arial"/>
+                <w:lang w:val="es-ES"/>
+              </w:rPr>
+              <w:t>}</w:t>
+            </w:r>
+          </w:p>
+        </w:tc>
+        <w:tc>
+          <w:tcPr>
+            <w:tcW w:w="571" w:type="dxa"/>
+            <w:tcBorders>
+              <w:right w:val="nil"/>
+            </w:tcBorders>
+          </w:tcPr>
+          <w:p>
+            <w:pPr>
+              <w:jc w:val="center"/>
+              <w:rPr>
+                <w:rFonts w:ascii="Arial" w:hAnsi="Arial"/>
+              </w:rPr>
+            </w:pPr>
+            <w:proofErr w:type="spellStart"/>
+            <w:r>
+              <w:rPr>
+                <w:rFonts w:ascii="Arial" w:hAnsi="Arial"/>
+              </w:rPr>
+              <w:t>Rp</w:t>
+            </w:r>
+            <w:proofErr w:type="spellEnd"/>
+            <w:r>
+              <w:rPr>
+                <w:rFonts w:ascii="Arial" w:hAnsi="Arial"/>
+              </w:rPr>
+              <w:t>.</w:t>
+            </w:r>
+          </w:p>
+        </w:tc>
+        <w:tc>
+          <w:tcPr>
+            <w:tcW w:w="2603" w:type="dxa"/>
+            <w:tcBorders>
+              <w:left w:val="nil"/>
+            </w:tcBorders>
+          </w:tcPr>
+          <w:p>
+            <w:pPr>
+              <w:spacing w:after="0" w:line="240" w:lineRule="auto"/>
+              <w:jc w:val="right"/>
+              <w:rPr>
+                <w:rFonts w:ascii="Arial" w:hAnsi="Arial"/>
+                <w:lang w:val="id-ID"/>
+              </w:rPr>
+            </w:pPr>
+            <w:r>
+              <w:rPr>
+                <w:rFonts w:ascii="Arial" w:hAnsi="Arial"/>
+                <w:lang w:val="es-ES"/>
+              </w:rPr>
+              <w:t>${</w:t>
+            </w:r>
+            <w:proofErr w:type="spellStart"/>
+            <w:r>
+              <w:rPr>
+                <w:rFonts w:ascii="Arial" w:hAnsi="Arial"/>
+                <w:lang w:val="es-ES"/>
+              </w:rPr>
+              <w:t>representasi_riil_total</w:t>
+            </w:r>
+            <w:proofErr w:type="spellEnd"/>
+            <w:r>
+              <w:rPr>
+                <w:rFonts w:ascii="Arial" w:hAnsi="Arial"/>
+                <w:lang w:val="es-ES"/>
+              </w:rPr>
+              <w:t>}</w:t>
+            </w:r>
+            <w:r>
+              <w:rPr>
+                <w:rFonts w:ascii="Arial" w:hAnsi="Arial"/>
+                <w:lang w:val="id-ID"/>
+              </w:rPr>
+              <w:t>,-</w:t>
+            </w:r>
+          </w:p>
+        </w:tc>
+        <w:tc>
+          <w:tcPr>
+            <w:tcW w:w="1767" w:type="dxa"/>
+          </w:tcPr>
+          <w:p>
+            <w:pPr>
+              <w:spacing w:after="0" w:line="240" w:lineRule="auto"/>
+              <w:jc w:val="center"/>
+              <w:rPr>
+                <w:rFonts w:ascii="Arial" w:hAnsi="Arial"/>
+              </w:rPr>
+            </w:pPr>
+          </w:p>
+        </w:tc>
+      </w:tr>
+      <w:tr>
+        <w:trPr>
+          <w:jc w:val="center"/>
+        </w:trPr>
+        <w:tc>
+          <w:tcPr>
+            <w:tcW w:w="524" w:type="dxa"/>
+          </w:tcPr>
+          <w:p>
+            <w:pPr>
+              <w:spacing w:after="0" w:line="240" w:lineRule="auto"/>
+              <w:jc w:val="center"/>
+              <w:rPr>
+                <w:rFonts w:ascii="Arial" w:hAnsi="Arial"/>
+              </w:rPr>
+            </w:pPr>
+            <w:r>
+              <w:rPr>
+                <w:rFonts w:ascii="Arial" w:hAnsi="Arial"/>
+              </w:rPr>
+              <w:t>5</w:t>
+            </w:r>
+          </w:p>
+        </w:tc>
+        <w:tc>
+          <w:tcPr>
+            <w:tcW w:w="4150" w:type="dxa"/>
+          </w:tcPr>
+          <w:p>
+            <w:pPr>
+              <w:spacing w:after="0" w:line="240" w:lineRule="auto"/>
+              <w:rPr>
+                <w:rFonts w:ascii="Arial" w:hAnsi="Arial"/>
               </w:rPr>
             </w:pPr>
             <w:r>
@@ -2707,7 +2912,6 @@
           <w:u w:val="single"/>
           <w:lang w:val="es-ES"/>
         </w:rPr>
-        <w:lastRenderedPageBreak/>
         <w:t>DAFTAR PENGELUARAN RIIL</w:t>
       </w:r>
     </w:p>
@@ -4337,206 +4541,6 @@
       </w:tr>
       <w:tr>
         <w:trPr>
-          <w:trHeight w:val="649"/>
-          <w:jc w:val="center"/>
-        </w:trPr>
-        <w:tc>
-          <w:tcPr>
-            <w:tcW w:w="559" w:type="dxa"/>
-            <w:tcBorders>
-              <w:top w:val="nil"/>
-            </w:tcBorders>
-            <w:vAlign w:val="center"/>
-          </w:tcPr>
-          <w:p>
-            <w:pPr>
-              <w:spacing w:after="0" w:line="240" w:lineRule="auto"/>
-              <w:jc w:val="center"/>
-              <w:rPr>
-                <w:rFonts w:ascii="Arial" w:hAnsi="Arial"/>
-              </w:rPr>
-            </w:pPr>
-            <w:r>
-              <w:rPr>
-                <w:rFonts w:ascii="Arial" w:hAnsi="Arial"/>
-              </w:rPr>
-              <w:t>4</w:t>
-            </w:r>
-          </w:p>
-        </w:tc>
-        <w:tc>
-          <w:tcPr>
-            <w:tcW w:w="4528" w:type="dxa"/>
-            <w:tcBorders>
-              <w:top w:val="nil"/>
-            </w:tcBorders>
-            <w:vAlign w:val="center"/>
-          </w:tcPr>
-          <w:p>
-            <w:pPr>
-              <w:spacing w:after="0" w:line="240" w:lineRule="auto"/>
-              <w:rPr>
-                <w:rFonts w:ascii="Arial" w:hAnsi="Arial"/>
-              </w:rPr>
-            </w:pPr>
-            <w:r>
-              <w:rPr>
-                <w:rFonts w:ascii="Arial" w:hAnsi="Arial"/>
-                <w:lang w:val="id-ID"/>
-              </w:rPr>
-              <w:t xml:space="preserve">Uang Representasi </w:t>
-            </w:r>
-            <w:r>
-              <w:rPr>
-                <w:rFonts w:ascii="Arial" w:hAnsi="Arial"/>
-                <w:lang w:val="es-ES"/>
-              </w:rPr>
-              <w:t>${</w:t>
-            </w:r>
-            <w:r>
-              <w:rPr>
-                <w:rFonts w:ascii="Arial" w:hAnsi="Arial"/>
-                <w:lang w:val="id-ID"/>
-              </w:rPr>
-              <w:t>x_hari</w:t>
-            </w:r>
-            <w:r>
-              <w:rPr>
-                <w:rFonts w:ascii="Arial" w:hAnsi="Arial"/>
-                <w:lang w:val="es-ES"/>
-              </w:rPr>
-              <w:t>}</w:t>
-            </w:r>
-            <w:r>
-              <w:rPr>
-                <w:rFonts w:ascii="Arial" w:hAnsi="Arial"/>
-                <w:lang w:val="es-ES"/>
-              </w:rPr>
-              <w:t xml:space="preserve"> </w:t>
-            </w:r>
-            <w:proofErr w:type="spellStart"/>
-            <w:r>
-              <w:rPr>
-                <w:rFonts w:ascii="Arial" w:hAnsi="Arial"/>
-                <w:lang w:val="es-ES"/>
-              </w:rPr>
-              <w:t>hari</w:t>
-            </w:r>
-            <w:proofErr w:type="spellEnd"/>
-            <w:r>
-              <w:rPr>
-                <w:rFonts w:ascii="Arial" w:hAnsi="Arial"/>
-                <w:lang w:val="id-ID"/>
-              </w:rPr>
-              <w:t xml:space="preserve"> x Rp </w:t>
-            </w:r>
-            <w:r>
-              <w:rPr>
-                <w:rFonts w:ascii="Arial" w:hAnsi="Arial"/>
-                <w:lang w:val="es-ES"/>
-              </w:rPr>
-              <w:t>${</w:t>
-            </w:r>
-            <w:proofErr w:type="spellStart"/>
-            <w:r>
-              <w:rPr>
-                <w:rFonts w:ascii="Arial" w:hAnsi="Arial"/>
-                <w:lang w:val="es-ES"/>
-              </w:rPr>
-              <w:t>representasi_riil</w:t>
-            </w:r>
-            <w:proofErr w:type="spellEnd"/>
-            <w:r>
-              <w:rPr>
-                <w:rFonts w:ascii="Arial" w:hAnsi="Arial"/>
-                <w:lang w:val="es-ES"/>
-              </w:rPr>
-              <w:t>}</w:t>
-            </w:r>
-          </w:p>
-        </w:tc>
-        <w:tc>
-          <w:tcPr>
-            <w:tcW w:w="896" w:type="dxa"/>
-            <w:tcBorders>
-              <w:top w:val="nil"/>
-              <w:right w:val="nil"/>
-            </w:tcBorders>
-            <w:vAlign w:val="center"/>
-          </w:tcPr>
-          <w:p>
-            <w:pPr>
-              <w:spacing w:after="0"/>
-              <w:jc w:val="center"/>
-            </w:pPr>
-            <w:proofErr w:type="spellStart"/>
-            <w:r>
-              <w:rPr>
-                <w:rFonts w:ascii="Arial" w:hAnsi="Arial"/>
-              </w:rPr>
-              <w:t>Rp</w:t>
-            </w:r>
-            <w:proofErr w:type="spellEnd"/>
-            <w:r>
-              <w:rPr>
-                <w:rFonts w:ascii="Arial" w:hAnsi="Arial"/>
-              </w:rPr>
-              <w:t>.</w:t>
-            </w:r>
-          </w:p>
-        </w:tc>
-        <w:tc>
-          <w:tcPr>
-            <w:tcW w:w="2742" w:type="dxa"/>
-            <w:tcBorders>
-              <w:top w:val="nil"/>
-              <w:left w:val="nil"/>
-            </w:tcBorders>
-            <w:vAlign w:val="center"/>
-          </w:tcPr>
-          <w:p>
-            <w:pPr>
-              <w:spacing w:after="0" w:line="240" w:lineRule="auto"/>
-              <w:jc w:val="right"/>
-              <w:rPr>
-                <w:rFonts w:ascii="Arial" w:hAnsi="Arial"/>
-              </w:rPr>
-            </w:pPr>
-            <w:r>
-              <w:rPr>
-                <w:rFonts w:ascii="Arial" w:hAnsi="Arial"/>
-                <w:lang w:val="es-ES"/>
-              </w:rPr>
-              <w:t>${</w:t>
-            </w:r>
-            <w:proofErr w:type="spellStart"/>
-            <w:r>
-              <w:rPr>
-                <w:rFonts w:ascii="Arial" w:hAnsi="Arial"/>
-                <w:lang w:val="es-ES"/>
-              </w:rPr>
-              <w:t>representasi_riil_total</w:t>
-            </w:r>
-            <w:proofErr w:type="spellEnd"/>
-            <w:r>
-              <w:rPr>
-                <w:rFonts w:ascii="Arial" w:hAnsi="Arial"/>
-                <w:lang w:val="es-ES"/>
-              </w:rPr>
-              <w:t>}</w:t>
-            </w:r>
-            <w:r>
-              <w:rPr>
-                <w:rFonts w:ascii="Arial" w:hAnsi="Arial"/>
-                <w:lang w:val="id-ID"/>
-              </w:rPr>
-              <w:t>,-</w:t>
-            </w:r>
-          </w:p>
-        </w:tc>
-      </w:tr>
-      <w:tr>
-        <w:trPr>
           <w:trHeight w:val="305"/>
           <w:jc w:val="center"/>
         </w:trPr>
@@ -5504,6 +5508,7 @@
         </w:rPr>
       </w:pPr>
     </w:p>
+    <w:p/>
     <w:p>
       <w:bookmarkStart w:id="0" w:name="_GoBack"/>
       <w:bookmarkEnd w:id="0"/>

</xml_diff>